<commit_message>
modified:   "Doc/BusComing_\350\265\265\345\220\237\346\226\214_\346\235\250\345\260\232\346\226\214_\345\274\240\346\226\207\344\275\263_\345\276\220\344\271\211\351\207\221_\345\255\231\345\262\251/02_\351\241\271\347\233\256\347\256\241\347\220\206/04_\351\241\271\347\233\256\345\221\250\346\212\245/\351\241\271\347\233\256\345\221\250\346\212\245\342\200\224\342\200\224\345\255\231\345\262\251.docx" 	modified:   "Doc/BusComing_\350\265\265\345\220\237\346\226\214_\346\235\250\345\260\232\346\226\214_\345\274\240\346\226\207\344\275\263_\345\276\220\344\271\211\351\207\221_\345\255\231\345\262\251/02_\351\241\271\347\233\256\347\256\241\347\220\206/05_\351\241\271\347\233\256\346\227\245\346\212\245/\344\270\252\344\272\272\346\227\245\346\212\245\342\200\224\342\200\224\345\255\231\345\262\251.xlsx"
</commit_message>
<xml_diff>
--- a/Doc/BusComing_赵吟斌_杨尚斌_张文佳_徐义金_孙岩/02_项目管理/04_项目周报/项目周报——孙岩.docx
+++ b/Doc/BusComing_赵吟斌_杨尚斌_张文佳_徐义金_孙岩/02_项目管理/04_项目周报/项目周报——孙岩.docx
@@ -27,7 +27,7 @@
     </w:p>
     <w:p>
       <w:pPr>
-        <w:pStyle w:val="9"/>
+        <w:pStyle w:val="10"/>
         <w:numPr>
           <w:ilvl w:val="0"/>
           <w:numId w:val="1"/>
@@ -43,7 +43,7 @@
     </w:p>
     <w:tbl>
       <w:tblPr>
-        <w:tblStyle w:val="10"/>
+        <w:tblStyle w:val="11"/>
         <w:tblW w:w="7876" w:type="dxa"/>
         <w:tblInd w:w="0" w:type="dxa"/>
         <w:tblBorders>
@@ -99,7 +99,7 @@
           </w:tcPr>
           <w:p>
             <w:pPr>
-              <w:pStyle w:val="9"/>
+              <w:pStyle w:val="10"/>
               <w:ind w:firstLine="0" w:firstLineChars="0"/>
               <w:jc w:val="center"/>
               <w:rPr>
@@ -142,7 +142,7 @@
           </w:tcPr>
           <w:p>
             <w:pPr>
-              <w:pStyle w:val="9"/>
+              <w:pStyle w:val="10"/>
               <w:ind w:firstLine="0" w:firstLineChars="0"/>
               <w:rPr>
                 <w:rFonts w:hint="eastAsia"/>
@@ -198,7 +198,7 @@
           </w:tcPr>
           <w:p>
             <w:pPr>
-              <w:pStyle w:val="9"/>
+              <w:pStyle w:val="10"/>
               <w:ind w:firstLine="0" w:firstLineChars="0"/>
               <w:rPr>
                 <w:rFonts w:hint="eastAsia"/>
@@ -221,7 +221,7 @@
           </w:tcPr>
           <w:p>
             <w:pPr>
-              <w:pStyle w:val="9"/>
+              <w:pStyle w:val="10"/>
               <w:ind w:firstLine="0" w:firstLineChars="0"/>
               <w:rPr>
                 <w:rFonts w:hint="eastAsia"/>
@@ -239,13 +239,13 @@
     </w:tbl>
     <w:p>
       <w:pPr>
-        <w:pStyle w:val="9"/>
+        <w:pStyle w:val="10"/>
         <w:ind w:left="420" w:firstLine="0" w:firstLineChars="0"/>
       </w:pPr>
     </w:p>
     <w:p>
       <w:pPr>
-        <w:pStyle w:val="9"/>
+        <w:pStyle w:val="10"/>
         <w:numPr>
           <w:ilvl w:val="0"/>
           <w:numId w:val="1"/>
@@ -261,7 +261,7 @@
     </w:p>
     <w:tbl>
       <w:tblPr>
-        <w:tblStyle w:val="11"/>
+        <w:tblStyle w:val="12"/>
         <w:tblW w:w="8296" w:type="dxa"/>
         <w:tblInd w:w="0" w:type="dxa"/>
         <w:tblBorders>
@@ -319,7 +319,7 @@
           </w:tcPr>
           <w:p>
             <w:pPr>
-              <w:pStyle w:val="9"/>
+              <w:pStyle w:val="10"/>
               <w:ind w:firstLine="0" w:firstLineChars="0"/>
               <w:jc w:val="center"/>
               <w:rPr>
@@ -365,7 +365,7 @@
           </w:tcPr>
           <w:p>
             <w:pPr>
-              <w:pStyle w:val="9"/>
+              <w:pStyle w:val="10"/>
               <w:ind w:firstLine="0" w:firstLineChars="0"/>
               <w:jc w:val="center"/>
               <w:rPr>
@@ -411,7 +411,7 @@
           </w:tcPr>
           <w:p>
             <w:pPr>
-              <w:pStyle w:val="9"/>
+              <w:pStyle w:val="10"/>
               <w:ind w:firstLine="0" w:firstLineChars="0"/>
               <w:jc w:val="center"/>
               <w:rPr>
@@ -469,7 +469,7 @@
           </w:tcPr>
           <w:p>
             <w:pPr>
-              <w:pStyle w:val="9"/>
+              <w:pStyle w:val="10"/>
               <w:ind w:firstLine="0" w:firstLineChars="0"/>
               <w:jc w:val="center"/>
               <w:rPr>
@@ -495,7 +495,7 @@
           </w:tcPr>
           <w:p>
             <w:pPr>
-              <w:pStyle w:val="9"/>
+              <w:pStyle w:val="10"/>
               <w:ind w:firstLine="0" w:firstLineChars="0"/>
               <w:jc w:val="center"/>
               <w:rPr>
@@ -520,7 +520,7 @@
           </w:tcPr>
           <w:p>
             <w:pPr>
-              <w:pStyle w:val="9"/>
+              <w:pStyle w:val="10"/>
               <w:ind w:firstLine="0" w:firstLineChars="0"/>
               <w:jc w:val="center"/>
               <w:rPr>
@@ -555,7 +555,7 @@
           </w:tcPr>
           <w:p>
             <w:pPr>
-              <w:pStyle w:val="9"/>
+              <w:pStyle w:val="10"/>
               <w:ind w:firstLine="0" w:firstLineChars="0"/>
               <w:jc w:val="center"/>
               <w:rPr>
@@ -583,7 +583,7 @@
           </w:tcPr>
           <w:p>
             <w:pPr>
-              <w:pStyle w:val="9"/>
+              <w:pStyle w:val="10"/>
               <w:ind w:firstLine="0" w:firstLineChars="0"/>
               <w:jc w:val="center"/>
               <w:rPr>
@@ -607,7 +607,7 @@
           </w:tcPr>
           <w:p>
             <w:pPr>
-              <w:pStyle w:val="9"/>
+              <w:pStyle w:val="10"/>
               <w:ind w:firstLine="0" w:firstLineChars="0"/>
               <w:jc w:val="center"/>
               <w:rPr>
@@ -620,13 +620,13 @@
     </w:tbl>
     <w:p>
       <w:pPr>
-        <w:pStyle w:val="9"/>
+        <w:pStyle w:val="10"/>
         <w:ind w:left="420" w:firstLine="0" w:firstLineChars="0"/>
       </w:pPr>
     </w:p>
     <w:p>
       <w:pPr>
-        <w:pStyle w:val="9"/>
+        <w:pStyle w:val="10"/>
         <w:numPr>
           <w:ilvl w:val="0"/>
           <w:numId w:val="1"/>
@@ -642,7 +642,7 @@
     </w:p>
     <w:tbl>
       <w:tblPr>
-        <w:tblStyle w:val="11"/>
+        <w:tblStyle w:val="12"/>
         <w:tblW w:w="8296" w:type="dxa"/>
         <w:tblInd w:w="0" w:type="dxa"/>
         <w:tblBorders>
@@ -700,7 +700,7 @@
           </w:tcPr>
           <w:p>
             <w:pPr>
-              <w:pStyle w:val="9"/>
+              <w:pStyle w:val="10"/>
               <w:ind w:firstLine="0" w:firstLineChars="0"/>
               <w:jc w:val="center"/>
               <w:rPr>
@@ -746,7 +746,7 @@
           </w:tcPr>
           <w:p>
             <w:pPr>
-              <w:pStyle w:val="9"/>
+              <w:pStyle w:val="10"/>
               <w:ind w:firstLine="0" w:firstLineChars="0"/>
               <w:jc w:val="center"/>
               <w:rPr>
@@ -792,7 +792,7 @@
           </w:tcPr>
           <w:p>
             <w:pPr>
-              <w:pStyle w:val="9"/>
+              <w:pStyle w:val="10"/>
               <w:ind w:firstLine="0" w:firstLineChars="0"/>
               <w:jc w:val="center"/>
               <w:rPr>
@@ -850,7 +850,7 @@
           </w:tcPr>
           <w:p>
             <w:pPr>
-              <w:pStyle w:val="9"/>
+              <w:pStyle w:val="10"/>
               <w:ind w:firstLine="0" w:firstLineChars="0"/>
               <w:jc w:val="center"/>
               <w:rPr>
@@ -869,7 +869,7 @@
           </w:tcPr>
           <w:p>
             <w:pPr>
-              <w:pStyle w:val="9"/>
+              <w:pStyle w:val="10"/>
               <w:ind w:firstLine="0" w:firstLineChars="0"/>
               <w:jc w:val="center"/>
               <w:rPr>
@@ -886,7 +886,7 @@
           </w:tcPr>
           <w:p>
             <w:pPr>
-              <w:pStyle w:val="9"/>
+              <w:pStyle w:val="10"/>
               <w:ind w:firstLine="0" w:firstLineChars="0"/>
               <w:jc w:val="center"/>
               <w:rPr>
@@ -921,7 +921,7 @@
           </w:tcPr>
           <w:p>
             <w:pPr>
-              <w:pStyle w:val="9"/>
+              <w:pStyle w:val="10"/>
               <w:ind w:firstLine="0" w:firstLineChars="0"/>
               <w:jc w:val="center"/>
               <w:rPr>
@@ -939,7 +939,7 @@
           </w:tcPr>
           <w:p>
             <w:pPr>
-              <w:pStyle w:val="9"/>
+              <w:pStyle w:val="10"/>
               <w:ind w:firstLine="0" w:firstLineChars="0"/>
               <w:jc w:val="center"/>
               <w:rPr>
@@ -955,7 +955,7 @@
           </w:tcPr>
           <w:p>
             <w:pPr>
-              <w:pStyle w:val="9"/>
+              <w:pStyle w:val="10"/>
               <w:ind w:firstLine="0" w:firstLineChars="0"/>
               <w:jc w:val="center"/>
               <w:rPr>
@@ -968,13 +968,13 @@
     </w:tbl>
     <w:p>
       <w:pPr>
-        <w:pStyle w:val="9"/>
+        <w:pStyle w:val="10"/>
         <w:ind w:left="420" w:firstLine="0" w:firstLineChars="0"/>
       </w:pPr>
     </w:p>
     <w:p>
       <w:pPr>
-        <w:pStyle w:val="9"/>
+        <w:pStyle w:val="10"/>
         <w:numPr>
           <w:ilvl w:val="0"/>
           <w:numId w:val="1"/>
@@ -990,7 +990,7 @@
     </w:p>
     <w:tbl>
       <w:tblPr>
-        <w:tblStyle w:val="11"/>
+        <w:tblStyle w:val="12"/>
         <w:tblW w:w="8296" w:type="dxa"/>
         <w:tblInd w:w="0" w:type="dxa"/>
         <w:tblBorders>
@@ -1048,7 +1048,7 @@
           </w:tcPr>
           <w:p>
             <w:pPr>
-              <w:pStyle w:val="9"/>
+              <w:pStyle w:val="10"/>
               <w:ind w:firstLine="0" w:firstLineChars="0"/>
               <w:jc w:val="center"/>
               <w:rPr>
@@ -1094,7 +1094,7 @@
           </w:tcPr>
           <w:p>
             <w:pPr>
-              <w:pStyle w:val="9"/>
+              <w:pStyle w:val="10"/>
               <w:ind w:firstLine="0" w:firstLineChars="0"/>
               <w:jc w:val="center"/>
               <w:rPr>
@@ -1140,7 +1140,7 @@
           </w:tcPr>
           <w:p>
             <w:pPr>
-              <w:pStyle w:val="9"/>
+              <w:pStyle w:val="10"/>
               <w:ind w:firstLine="0" w:firstLineChars="0"/>
               <w:jc w:val="center"/>
               <w:rPr>
@@ -1198,7 +1198,7 @@
           </w:tcPr>
           <w:p>
             <w:pPr>
-              <w:pStyle w:val="9"/>
+              <w:pStyle w:val="10"/>
               <w:ind w:firstLine="0" w:firstLineChars="0"/>
               <w:jc w:val="center"/>
               <w:rPr>
@@ -1224,7 +1224,7 @@
           </w:tcPr>
           <w:p>
             <w:pPr>
-              <w:pStyle w:val="9"/>
+              <w:pStyle w:val="10"/>
               <w:ind w:firstLine="0" w:firstLineChars="0"/>
               <w:jc w:val="center"/>
               <w:rPr>
@@ -1249,7 +1249,7 @@
           </w:tcPr>
           <w:p>
             <w:pPr>
-              <w:pStyle w:val="9"/>
+              <w:pStyle w:val="10"/>
               <w:ind w:firstLine="0" w:firstLineChars="0"/>
               <w:jc w:val="center"/>
               <w:rPr>
@@ -1284,7 +1284,7 @@
           </w:tcPr>
           <w:p>
             <w:pPr>
-              <w:pStyle w:val="9"/>
+              <w:pStyle w:val="10"/>
               <w:ind w:firstLine="0" w:firstLineChars="0"/>
               <w:jc w:val="center"/>
               <w:rPr>
@@ -1309,7 +1309,7 @@
           </w:tcPr>
           <w:p>
             <w:pPr>
-              <w:pStyle w:val="9"/>
+              <w:pStyle w:val="10"/>
               <w:ind w:firstLine="0" w:firstLineChars="0"/>
               <w:jc w:val="center"/>
               <w:rPr>
@@ -1333,7 +1333,7 @@
           </w:tcPr>
           <w:p>
             <w:pPr>
-              <w:pStyle w:val="9"/>
+              <w:pStyle w:val="10"/>
               <w:ind w:firstLine="0" w:firstLineChars="0"/>
               <w:jc w:val="center"/>
               <w:rPr>
@@ -1346,13 +1346,13 @@
     </w:tbl>
     <w:p>
       <w:pPr>
-        <w:pStyle w:val="9"/>
+        <w:pStyle w:val="10"/>
         <w:ind w:left="420" w:firstLine="0" w:firstLineChars="0"/>
       </w:pPr>
     </w:p>
     <w:p>
       <w:pPr>
-        <w:pStyle w:val="9"/>
+        <w:pStyle w:val="10"/>
         <w:numPr>
           <w:ilvl w:val="0"/>
           <w:numId w:val="1"/>
@@ -1368,7 +1368,7 @@
     </w:p>
     <w:tbl>
       <w:tblPr>
-        <w:tblStyle w:val="11"/>
+        <w:tblStyle w:val="12"/>
         <w:tblW w:w="8296" w:type="dxa"/>
         <w:tblInd w:w="0" w:type="dxa"/>
         <w:tblBorders>
@@ -1427,7 +1427,7 @@
           </w:tcPr>
           <w:p>
             <w:pPr>
-              <w:pStyle w:val="9"/>
+              <w:pStyle w:val="10"/>
               <w:ind w:firstLine="0" w:firstLineChars="0"/>
               <w:jc w:val="center"/>
               <w:rPr>
@@ -1473,7 +1473,7 @@
           </w:tcPr>
           <w:p>
             <w:pPr>
-              <w:pStyle w:val="9"/>
+              <w:pStyle w:val="10"/>
               <w:ind w:firstLine="0" w:firstLineChars="0"/>
               <w:jc w:val="center"/>
               <w:rPr>
@@ -1504,7 +1504,7 @@
           </w:p>
           <w:p>
             <w:pPr>
-              <w:pStyle w:val="9"/>
+              <w:pStyle w:val="10"/>
               <w:ind w:firstLine="0" w:firstLineChars="0"/>
               <w:jc w:val="center"/>
               <w:rPr>
@@ -1550,7 +1550,7 @@
           </w:tcPr>
           <w:p>
             <w:pPr>
-              <w:pStyle w:val="9"/>
+              <w:pStyle w:val="10"/>
               <w:ind w:firstLine="0" w:firstLineChars="0"/>
               <w:jc w:val="center"/>
               <w:rPr>
@@ -1581,7 +1581,7 @@
           </w:p>
           <w:p>
             <w:pPr>
-              <w:pStyle w:val="9"/>
+              <w:pStyle w:val="10"/>
               <w:ind w:firstLine="0" w:firstLineChars="0"/>
               <w:jc w:val="center"/>
               <w:rPr>
@@ -1627,7 +1627,7 @@
           </w:tcPr>
           <w:p>
             <w:pPr>
-              <w:pStyle w:val="9"/>
+              <w:pStyle w:val="10"/>
               <w:ind w:firstLine="0" w:firstLineChars="0"/>
               <w:jc w:val="center"/>
               <w:rPr>
@@ -1685,7 +1685,7 @@
           </w:tcPr>
           <w:p>
             <w:pPr>
-              <w:pStyle w:val="9"/>
+              <w:pStyle w:val="10"/>
               <w:ind w:firstLine="0" w:firstLineChars="0"/>
               <w:jc w:val="center"/>
               <w:rPr>
@@ -1704,7 +1704,7 @@
           </w:tcPr>
           <w:p>
             <w:pPr>
-              <w:pStyle w:val="9"/>
+              <w:pStyle w:val="10"/>
               <w:ind w:firstLine="0" w:firstLineChars="0"/>
               <w:jc w:val="center"/>
               <w:rPr>
@@ -1721,7 +1721,7 @@
           </w:tcPr>
           <w:p>
             <w:pPr>
-              <w:pStyle w:val="9"/>
+              <w:pStyle w:val="10"/>
               <w:ind w:firstLine="0" w:firstLineChars="0"/>
               <w:jc w:val="center"/>
               <w:rPr>
@@ -1738,7 +1738,7 @@
           </w:tcPr>
           <w:p>
             <w:pPr>
-              <w:pStyle w:val="9"/>
+              <w:pStyle w:val="10"/>
               <w:ind w:firstLine="0" w:firstLineChars="0"/>
               <w:jc w:val="center"/>
               <w:rPr>
@@ -1773,7 +1773,7 @@
           </w:tcPr>
           <w:p>
             <w:pPr>
-              <w:pStyle w:val="9"/>
+              <w:pStyle w:val="10"/>
               <w:ind w:firstLine="0" w:firstLineChars="0"/>
               <w:jc w:val="center"/>
               <w:rPr>
@@ -1791,7 +1791,7 @@
           </w:tcPr>
           <w:p>
             <w:pPr>
-              <w:pStyle w:val="9"/>
+              <w:pStyle w:val="10"/>
               <w:ind w:firstLine="0" w:firstLineChars="0"/>
               <w:jc w:val="center"/>
               <w:rPr>
@@ -1807,7 +1807,7 @@
           </w:tcPr>
           <w:p>
             <w:pPr>
-              <w:pStyle w:val="9"/>
+              <w:pStyle w:val="10"/>
               <w:ind w:firstLine="0" w:firstLineChars="0"/>
               <w:jc w:val="center"/>
               <w:rPr>
@@ -1823,7 +1823,7 @@
           </w:tcPr>
           <w:p>
             <w:pPr>
-              <w:pStyle w:val="9"/>
+              <w:pStyle w:val="10"/>
               <w:ind w:firstLine="0" w:firstLineChars="0"/>
               <w:jc w:val="center"/>
               <w:rPr>
@@ -1859,7 +1859,7 @@
           </w:tcPr>
           <w:p>
             <w:pPr>
-              <w:pStyle w:val="9"/>
+              <w:pStyle w:val="10"/>
               <w:ind w:firstLine="0" w:firstLineChars="0"/>
               <w:jc w:val="center"/>
               <w:rPr>
@@ -1878,7 +1878,7 @@
           </w:tcPr>
           <w:p>
             <w:pPr>
-              <w:pStyle w:val="9"/>
+              <w:pStyle w:val="10"/>
               <w:ind w:firstLine="0" w:firstLineChars="0"/>
               <w:jc w:val="center"/>
               <w:rPr>
@@ -1895,7 +1895,7 @@
           </w:tcPr>
           <w:p>
             <w:pPr>
-              <w:pStyle w:val="9"/>
+              <w:pStyle w:val="10"/>
               <w:ind w:firstLine="0" w:firstLineChars="0"/>
               <w:jc w:val="center"/>
               <w:rPr>
@@ -1912,7 +1912,7 @@
           </w:tcPr>
           <w:p>
             <w:pPr>
-              <w:pStyle w:val="9"/>
+              <w:pStyle w:val="10"/>
               <w:ind w:firstLine="0" w:firstLineChars="0"/>
               <w:jc w:val="center"/>
               <w:rPr>
@@ -1925,8 +1925,3363 @@
     </w:tbl>
     <w:p>
       <w:pPr>
-        <w:pStyle w:val="9"/>
+        <w:pStyle w:val="10"/>
         <w:ind w:left="420" w:firstLine="0" w:firstLineChars="0"/>
+        <w:rPr>
+          <w:rFonts w:hint="eastAsia"/>
+        </w:rPr>
+      </w:pPr>
+    </w:p>
+    <w:p>
+      <w:pPr>
+        <w:pStyle w:val="10"/>
+        <w:ind w:left="420" w:firstLine="0" w:firstLineChars="0"/>
+        <w:rPr>
+          <w:rFonts w:hint="eastAsia"/>
+        </w:rPr>
+      </w:pPr>
+    </w:p>
+    <w:p>
+      <w:pPr>
+        <w:pStyle w:val="10"/>
+        <w:ind w:left="420" w:firstLine="0" w:firstLineChars="0"/>
+        <w:rPr>
+          <w:rFonts w:hint="eastAsia"/>
+        </w:rPr>
+      </w:pPr>
+    </w:p>
+    <w:p>
+      <w:pPr>
+        <w:pStyle w:val="10"/>
+        <w:ind w:left="420" w:firstLine="0" w:firstLineChars="0"/>
+        <w:rPr>
+          <w:rFonts w:hint="eastAsia"/>
+        </w:rPr>
+      </w:pPr>
+    </w:p>
+    <w:p>
+      <w:pPr>
+        <w:pStyle w:val="10"/>
+        <w:ind w:left="420" w:firstLine="0" w:firstLineChars="0"/>
+        <w:rPr>
+          <w:rFonts w:hint="eastAsia"/>
+        </w:rPr>
+      </w:pPr>
+    </w:p>
+    <w:p>
+      <w:pPr>
+        <w:pStyle w:val="10"/>
+        <w:ind w:left="420" w:firstLine="0" w:firstLineChars="0"/>
+        <w:rPr>
+          <w:rFonts w:hint="eastAsia"/>
+        </w:rPr>
+      </w:pPr>
+    </w:p>
+    <w:p>
+      <w:pPr>
+        <w:pStyle w:val="10"/>
+        <w:ind w:left="420" w:firstLine="0" w:firstLineChars="0"/>
+        <w:rPr>
+          <w:rFonts w:hint="eastAsia"/>
+        </w:rPr>
+      </w:pPr>
+    </w:p>
+    <w:p>
+      <w:pPr>
+        <w:pStyle w:val="10"/>
+        <w:ind w:left="420" w:firstLine="0" w:firstLineChars="0"/>
+        <w:rPr>
+          <w:rFonts w:hint="eastAsia"/>
+        </w:rPr>
+      </w:pPr>
+    </w:p>
+    <w:p>
+      <w:pPr>
+        <w:pStyle w:val="10"/>
+        <w:ind w:left="420" w:firstLine="0" w:firstLineChars="0"/>
+        <w:rPr>
+          <w:rFonts w:hint="eastAsia"/>
+        </w:rPr>
+      </w:pPr>
+    </w:p>
+    <w:p>
+      <w:pPr>
+        <w:pStyle w:val="10"/>
+        <w:ind w:left="420" w:firstLine="0" w:firstLineChars="0"/>
+        <w:rPr>
+          <w:rFonts w:hint="eastAsia"/>
+        </w:rPr>
+      </w:pPr>
+    </w:p>
+    <w:p>
+      <w:pPr>
+        <w:pStyle w:val="10"/>
+        <w:ind w:left="420" w:firstLine="0" w:firstLineChars="0"/>
+        <w:rPr>
+          <w:rFonts w:hint="eastAsia"/>
+        </w:rPr>
+      </w:pPr>
+    </w:p>
+    <w:p>
+      <w:pPr>
+        <w:pStyle w:val="10"/>
+        <w:ind w:left="420" w:firstLine="0" w:firstLineChars="0"/>
+        <w:rPr>
+          <w:rFonts w:hint="eastAsia"/>
+        </w:rPr>
+      </w:pPr>
+    </w:p>
+    <w:p>
+      <w:pPr>
+        <w:pStyle w:val="10"/>
+        <w:ind w:left="420" w:firstLine="0" w:firstLineChars="0"/>
+        <w:rPr>
+          <w:rFonts w:hint="eastAsia"/>
+        </w:rPr>
+      </w:pPr>
+    </w:p>
+    <w:p>
+      <w:pPr>
+        <w:pStyle w:val="10"/>
+        <w:ind w:left="0" w:leftChars="0" w:firstLine="0" w:firstLineChars="0"/>
+        <w:rPr>
+          <w:rFonts w:hint="eastAsia"/>
+        </w:rPr>
+      </w:pPr>
+    </w:p>
+    <w:p>
+      <w:pPr>
+        <w:pStyle w:val="2"/>
+      </w:pPr>
+      <w:r>
+        <w:t>项目周报2016/7/12</w:t>
+      </w:r>
+      <w:r>
+        <w:rPr>
+          <w:rFonts w:hint="eastAsia"/>
+        </w:rPr>
+        <w:t>~</w:t>
+      </w:r>
+      <w:r>
+        <w:t>2016</w:t>
+      </w:r>
+      <w:r>
+        <w:rPr>
+          <w:rFonts w:hint="eastAsia"/>
+        </w:rPr>
+        <w:t>/7/1</w:t>
+      </w:r>
+      <w:r>
+        <w:t>5</w:t>
+      </w:r>
+    </w:p>
+    <w:p>
+      <w:pPr>
+        <w:pStyle w:val="10"/>
+        <w:numPr>
+          <w:ilvl w:val="0"/>
+          <w:numId w:val="1"/>
+        </w:numPr>
+        <w:ind w:firstLineChars="0"/>
+      </w:pPr>
+      <w:r>
+        <w:rPr>
+          <w:rFonts w:hint="eastAsia"/>
+        </w:rPr>
+        <w:t>项目进度</w:t>
+      </w:r>
+    </w:p>
+    <w:tbl>
+      <w:tblPr>
+        <w:tblStyle w:val="11"/>
+        <w:tblW w:w="7876" w:type="dxa"/>
+        <w:tblInd w:w="0" w:type="dxa"/>
+        <w:tblBorders>
+          <w:top w:val="single" w:color="FFFFFF" w:themeColor="background1" w:sz="4" w:space="0"/>
+          <w:left w:val="single" w:color="FFFFFF" w:themeColor="background1" w:sz="4" w:space="0"/>
+          <w:bottom w:val="single" w:color="FFFFFF" w:themeColor="background1" w:sz="4" w:space="0"/>
+          <w:right w:val="single" w:color="FFFFFF" w:themeColor="background1" w:sz="4" w:space="0"/>
+          <w:insideH w:val="single" w:color="FFFFFF" w:themeColor="background1" w:sz="4" w:space="0"/>
+          <w:insideV w:val="single" w:color="FFFFFF" w:themeColor="background1" w:sz="4" w:space="0"/>
+        </w:tblBorders>
+        <w:tblLayout w:type="fixed"/>
+        <w:tblCellMar>
+          <w:top w:w="0" w:type="dxa"/>
+          <w:left w:w="108" w:type="dxa"/>
+          <w:bottom w:w="0" w:type="dxa"/>
+          <w:right w:w="108" w:type="dxa"/>
+        </w:tblCellMar>
+      </w:tblPr>
+      <w:tblGrid>
+        <w:gridCol w:w="1985"/>
+        <w:gridCol w:w="5891"/>
+      </w:tblGrid>
+      <w:tr>
+        <w:tblPrEx>
+          <w:tblBorders>
+            <w:top w:val="single" w:color="FFFFFF" w:themeColor="background1" w:sz="4" w:space="0"/>
+            <w:left w:val="single" w:color="FFFFFF" w:themeColor="background1" w:sz="4" w:space="0"/>
+            <w:bottom w:val="single" w:color="FFFFFF" w:themeColor="background1" w:sz="4" w:space="0"/>
+            <w:right w:val="single" w:color="FFFFFF" w:themeColor="background1" w:sz="4" w:space="0"/>
+            <w:insideH w:val="single" w:color="FFFFFF" w:themeColor="background1" w:sz="4" w:space="0"/>
+            <w:insideV w:val="single" w:color="FFFFFF" w:themeColor="background1" w:sz="4" w:space="0"/>
+          </w:tblBorders>
+          <w:tblLayout w:type="fixed"/>
+          <w:tblCellMar>
+            <w:top w:w="0" w:type="dxa"/>
+            <w:left w:w="108" w:type="dxa"/>
+            <w:bottom w:w="0" w:type="dxa"/>
+            <w:right w:w="108" w:type="dxa"/>
+          </w:tblCellMar>
+        </w:tblPrEx>
+        <w:tc>
+          <w:tcPr>
+            <w:tcW w:w="1985" w:type="dxa"/>
+            <w:vMerge w:val="restart"/>
+            <w:tcBorders>
+              <w:top w:val="single" w:color="FFFFFF" w:themeColor="background1" w:sz="4" w:space="0"/>
+              <w:left w:val="single" w:color="FFFFFF" w:themeColor="background1" w:sz="4" w:space="0"/>
+              <w:right w:val="nil"/>
+              <w:insideV w:val="nil"/>
+            </w:tcBorders>
+            <w:shd w:val="clear" w:color="auto" w:fill="A5A5A5" w:themeFill="accent3"/>
+            <w:vAlign w:val="center"/>
+          </w:tcPr>
+          <w:p>
+            <w:pPr>
+              <w:pStyle w:val="10"/>
+              <w:ind w:firstLine="0" w:firstLineChars="0"/>
+              <w:jc w:val="center"/>
+              <w:rPr>
+                <w:b/>
+                <w:bCs/>
+                <w:color w:val="FFFFFF" w:themeColor="background1"/>
+                <w14:textFill>
+                  <w14:solidFill>
+                    <w14:schemeClr w14:val="bg1"/>
+                  </w14:solidFill>
+                </w14:textFill>
+              </w:rPr>
+            </w:pPr>
+            <w:r>
+              <w:rPr>
+                <w:rFonts w:hint="eastAsia"/>
+                <w:b/>
+                <w:bCs/>
+                <w:color w:val="FFFFFF" w:themeColor="background1"/>
+                <w14:textFill>
+                  <w14:solidFill>
+                    <w14:schemeClr w14:val="bg1"/>
+                  </w14:solidFill>
+                </w14:textFill>
+              </w:rPr>
+              <w:t>项目进度</w:t>
+            </w:r>
+          </w:p>
+        </w:tc>
+        <w:tc>
+          <w:tcPr>
+            <w:tcW w:w="5891" w:type="dxa"/>
+            <w:tcBorders>
+              <w:top w:val="single" w:color="FFFFFF" w:themeColor="background1" w:sz="4" w:space="0"/>
+              <w:right w:val="single" w:color="FFFFFF" w:themeColor="background1" w:sz="4" w:space="0"/>
+              <w:insideV w:val="nil"/>
+            </w:tcBorders>
+            <w:shd w:val="clear" w:color="auto" w:fill="D8D8D8" w:themeFill="background1" w:themeFillShade="D9"/>
+          </w:tcPr>
+          <w:p>
+            <w:pPr>
+              <w:pStyle w:val="10"/>
+              <w:ind w:firstLine="0" w:firstLineChars="0"/>
+              <w:rPr>
+                <w:b w:val="0"/>
+                <w:bCs/>
+                <w:color w:val="auto"/>
+              </w:rPr>
+            </w:pPr>
+            <w:r>
+              <w:rPr>
+                <w:rFonts w:hint="eastAsia" w:ascii="宋体" w:hAnsi="宋体"/>
+                <w:b w:val="0"/>
+                <w:bCs/>
+                <w:color w:val="auto"/>
+                <w:szCs w:val="21"/>
+              </w:rPr>
+              <w:t>整体进度：按进度</w:t>
+            </w:r>
+          </w:p>
+        </w:tc>
+      </w:tr>
+      <w:tr>
+        <w:tblPrEx>
+          <w:tblBorders>
+            <w:top w:val="single" w:color="FFFFFF" w:themeColor="background1" w:sz="4" w:space="0"/>
+            <w:left w:val="single" w:color="FFFFFF" w:themeColor="background1" w:sz="4" w:space="0"/>
+            <w:bottom w:val="single" w:color="FFFFFF" w:themeColor="background1" w:sz="4" w:space="0"/>
+            <w:right w:val="single" w:color="FFFFFF" w:themeColor="background1" w:sz="4" w:space="0"/>
+            <w:insideH w:val="single" w:color="FFFFFF" w:themeColor="background1" w:sz="4" w:space="0"/>
+            <w:insideV w:val="single" w:color="FFFFFF" w:themeColor="background1" w:sz="4" w:space="0"/>
+          </w:tblBorders>
+          <w:tblLayout w:type="fixed"/>
+          <w:tblCellMar>
+            <w:top w:w="0" w:type="dxa"/>
+            <w:left w:w="108" w:type="dxa"/>
+            <w:bottom w:w="0" w:type="dxa"/>
+            <w:right w:w="108" w:type="dxa"/>
+          </w:tblCellMar>
+        </w:tblPrEx>
+        <w:tc>
+          <w:tcPr>
+            <w:tcW w:w="1985" w:type="dxa"/>
+            <w:vMerge w:val="continue"/>
+            <w:tcBorders>
+              <w:left w:val="single" w:color="FFFFFF" w:themeColor="background1" w:sz="4" w:space="0"/>
+              <w:bottom w:val="single" w:color="FFFFFF" w:themeColor="background1" w:sz="4" w:space="0"/>
+            </w:tcBorders>
+            <w:shd w:val="clear" w:color="auto" w:fill="A5A5A5" w:themeFill="accent3"/>
+          </w:tcPr>
+          <w:p>
+            <w:pPr>
+              <w:pStyle w:val="10"/>
+              <w:ind w:firstLine="0" w:firstLineChars="0"/>
+              <w:rPr>
+                <w:b/>
+                <w:bCs/>
+                <w:color w:val="FFFFFF" w:themeColor="background1"/>
+                <w14:textFill>
+                  <w14:solidFill>
+                    <w14:schemeClr w14:val="bg1"/>
+                  </w14:solidFill>
+                </w14:textFill>
+              </w:rPr>
+            </w:pPr>
+          </w:p>
+        </w:tc>
+        <w:tc>
+          <w:tcPr>
+            <w:tcW w:w="5891" w:type="dxa"/>
+            <w:shd w:val="clear" w:color="auto" w:fill="DADADA" w:themeFill="accent3" w:themeFillTint="66"/>
+          </w:tcPr>
+          <w:p>
+            <w:pPr>
+              <w:pStyle w:val="10"/>
+              <w:ind w:firstLine="0" w:firstLineChars="0"/>
+            </w:pPr>
+          </w:p>
+        </w:tc>
+      </w:tr>
+    </w:tbl>
+    <w:p>
+      <w:pPr>
+        <w:pStyle w:val="10"/>
+        <w:ind w:left="420" w:firstLine="0" w:firstLineChars="0"/>
+      </w:pPr>
+    </w:p>
+    <w:p>
+      <w:pPr>
+        <w:pStyle w:val="10"/>
+        <w:numPr>
+          <w:ilvl w:val="0"/>
+          <w:numId w:val="1"/>
+        </w:numPr>
+        <w:ind w:firstLineChars="0"/>
+      </w:pPr>
+      <w:r>
+        <w:rPr>
+          <w:rFonts w:hint="eastAsia"/>
+        </w:rPr>
+        <w:t>本周完成的工作描述</w:t>
+      </w:r>
+    </w:p>
+    <w:tbl>
+      <w:tblPr>
+        <w:tblStyle w:val="12"/>
+        <w:tblW w:w="8296" w:type="dxa"/>
+        <w:tblInd w:w="0" w:type="dxa"/>
+        <w:tblBorders>
+          <w:top w:val="single" w:color="C8C8C8" w:themeColor="accent3" w:themeTint="99" w:sz="4" w:space="0"/>
+          <w:left w:val="single" w:color="C8C8C8" w:themeColor="accent3" w:themeTint="99" w:sz="4" w:space="0"/>
+          <w:bottom w:val="single" w:color="C8C8C8" w:themeColor="accent3" w:themeTint="99" w:sz="4" w:space="0"/>
+          <w:right w:val="single" w:color="C8C8C8" w:themeColor="accent3" w:themeTint="99" w:sz="4" w:space="0"/>
+          <w:insideH w:val="single" w:color="C8C8C8" w:themeColor="accent3" w:themeTint="99" w:sz="4" w:space="0"/>
+          <w:insideV w:val="single" w:color="C8C8C8" w:themeColor="accent3" w:themeTint="99" w:sz="4" w:space="0"/>
+        </w:tblBorders>
+        <w:tblLayout w:type="fixed"/>
+        <w:tblCellMar>
+          <w:top w:w="0" w:type="dxa"/>
+          <w:left w:w="108" w:type="dxa"/>
+          <w:bottom w:w="0" w:type="dxa"/>
+          <w:right w:w="108" w:type="dxa"/>
+        </w:tblCellMar>
+      </w:tblPr>
+      <w:tblGrid>
+        <w:gridCol w:w="2765"/>
+        <w:gridCol w:w="2765"/>
+        <w:gridCol w:w="2766"/>
+      </w:tblGrid>
+      <w:tr>
+        <w:tblPrEx>
+          <w:tblBorders>
+            <w:top w:val="single" w:color="C8C8C8" w:themeColor="accent3" w:themeTint="99" w:sz="4" w:space="0"/>
+            <w:left w:val="single" w:color="C8C8C8" w:themeColor="accent3" w:themeTint="99" w:sz="4" w:space="0"/>
+            <w:bottom w:val="single" w:color="C8C8C8" w:themeColor="accent3" w:themeTint="99" w:sz="4" w:space="0"/>
+            <w:right w:val="single" w:color="C8C8C8" w:themeColor="accent3" w:themeTint="99" w:sz="4" w:space="0"/>
+            <w:insideH w:val="single" w:color="C8C8C8" w:themeColor="accent3" w:themeTint="99" w:sz="4" w:space="0"/>
+            <w:insideV w:val="single" w:color="C8C8C8" w:themeColor="accent3" w:themeTint="99" w:sz="4" w:space="0"/>
+          </w:tblBorders>
+          <w:tblLayout w:type="fixed"/>
+          <w:tblCellMar>
+            <w:top w:w="0" w:type="dxa"/>
+            <w:left w:w="108" w:type="dxa"/>
+            <w:bottom w:w="0" w:type="dxa"/>
+            <w:right w:w="108" w:type="dxa"/>
+          </w:tblCellMar>
+        </w:tblPrEx>
+        <w:tc>
+          <w:tcPr>
+            <w:tcW w:w="2765" w:type="dxa"/>
+            <w:tcBorders>
+              <w:top w:val="single" w:color="A5A5A5" w:themeColor="accent3" w:sz="4" w:space="0"/>
+              <w:left w:val="single" w:color="A5A5A5" w:themeColor="accent3" w:sz="4" w:space="0"/>
+              <w:bottom w:val="single" w:color="A5A5A5" w:themeColor="accent3" w:sz="4" w:space="0"/>
+              <w:right w:val="nil"/>
+              <w:insideH w:val="single" w:sz="4" w:space="0"/>
+              <w:insideV w:val="nil"/>
+            </w:tcBorders>
+            <w:shd w:val="clear" w:color="auto" w:fill="A5A5A5" w:themeFill="accent3"/>
+            <w:vAlign w:val="center"/>
+          </w:tcPr>
+          <w:p>
+            <w:pPr>
+              <w:pStyle w:val="10"/>
+              <w:ind w:firstLine="0" w:firstLineChars="0"/>
+              <w:jc w:val="center"/>
+              <w:rPr>
+                <w:b/>
+                <w:bCs/>
+                <w:color w:val="FFFFFF" w:themeColor="background1"/>
+                <w14:textFill>
+                  <w14:solidFill>
+                    <w14:schemeClr w14:val="bg1"/>
+                  </w14:solidFill>
+                </w14:textFill>
+              </w:rPr>
+            </w:pPr>
+            <w:r>
+              <w:rPr>
+                <w:rFonts w:hint="eastAsia"/>
+                <w:b/>
+                <w:bCs/>
+                <w:color w:val="FFFFFF" w:themeColor="background1"/>
+                <w14:textFill>
+                  <w14:solidFill>
+                    <w14:schemeClr w14:val="bg1"/>
+                  </w14:solidFill>
+                </w14:textFill>
+              </w:rPr>
+              <w:t>工作描述</w:t>
+            </w:r>
+          </w:p>
+        </w:tc>
+        <w:tc>
+          <w:tcPr>
+            <w:tcW w:w="2765" w:type="dxa"/>
+            <w:tcBorders>
+              <w:top w:val="single" w:color="A5A5A5" w:themeColor="accent3" w:sz="4" w:space="0"/>
+              <w:bottom w:val="single" w:color="A5A5A5" w:themeColor="accent3" w:sz="4" w:space="0"/>
+              <w:right w:val="nil"/>
+              <w:insideH w:val="single" w:sz="4" w:space="0"/>
+              <w:insideV w:val="nil"/>
+            </w:tcBorders>
+            <w:shd w:val="clear" w:color="auto" w:fill="A5A5A5" w:themeFill="accent3"/>
+            <w:vAlign w:val="center"/>
+          </w:tcPr>
+          <w:p>
+            <w:pPr>
+              <w:pStyle w:val="10"/>
+              <w:ind w:firstLine="0" w:firstLineChars="0"/>
+              <w:jc w:val="center"/>
+              <w:rPr>
+                <w:b/>
+                <w:bCs/>
+                <w:color w:val="FFFFFF" w:themeColor="background1"/>
+                <w14:textFill>
+                  <w14:solidFill>
+                    <w14:schemeClr w14:val="bg1"/>
+                  </w14:solidFill>
+                </w14:textFill>
+              </w:rPr>
+            </w:pPr>
+            <w:r>
+              <w:rPr>
+                <w:rFonts w:hint="eastAsia"/>
+                <w:b/>
+                <w:bCs/>
+                <w:color w:val="FFFFFF" w:themeColor="background1"/>
+                <w14:textFill>
+                  <w14:solidFill>
+                    <w14:schemeClr w14:val="bg1"/>
+                  </w14:solidFill>
+                </w14:textFill>
+              </w:rPr>
+              <w:t>完成比例</w:t>
+            </w:r>
+          </w:p>
+        </w:tc>
+        <w:tc>
+          <w:tcPr>
+            <w:tcW w:w="2766" w:type="dxa"/>
+            <w:tcBorders>
+              <w:top w:val="single" w:color="A5A5A5" w:themeColor="accent3" w:sz="4" w:space="0"/>
+              <w:bottom w:val="single" w:color="A5A5A5" w:themeColor="accent3" w:sz="4" w:space="0"/>
+              <w:right w:val="single" w:color="A5A5A5" w:themeColor="accent3" w:sz="4" w:space="0"/>
+              <w:insideH w:val="single" w:sz="4" w:space="0"/>
+              <w:insideV w:val="nil"/>
+            </w:tcBorders>
+            <w:shd w:val="clear" w:color="auto" w:fill="A5A5A5" w:themeFill="accent3"/>
+            <w:vAlign w:val="center"/>
+          </w:tcPr>
+          <w:p>
+            <w:pPr>
+              <w:pStyle w:val="10"/>
+              <w:ind w:firstLine="0" w:firstLineChars="0"/>
+              <w:jc w:val="center"/>
+              <w:rPr>
+                <w:b/>
+                <w:bCs/>
+                <w:color w:val="FFFFFF" w:themeColor="background1"/>
+                <w14:textFill>
+                  <w14:solidFill>
+                    <w14:schemeClr w14:val="bg1"/>
+                  </w14:solidFill>
+                </w14:textFill>
+              </w:rPr>
+            </w:pPr>
+            <w:r>
+              <w:rPr>
+                <w:rFonts w:hint="eastAsia"/>
+                <w:b/>
+                <w:bCs/>
+                <w:color w:val="FFFFFF" w:themeColor="background1"/>
+                <w14:textFill>
+                  <w14:solidFill>
+                    <w14:schemeClr w14:val="bg1"/>
+                  </w14:solidFill>
+                </w14:textFill>
+              </w:rPr>
+              <w:t>备注</w:t>
+            </w:r>
+          </w:p>
+        </w:tc>
+      </w:tr>
+      <w:tr>
+        <w:tblPrEx>
+          <w:tblBorders>
+            <w:top w:val="single" w:color="C8C8C8" w:themeColor="accent3" w:themeTint="99" w:sz="4" w:space="0"/>
+            <w:left w:val="single" w:color="C8C8C8" w:themeColor="accent3" w:themeTint="99" w:sz="4" w:space="0"/>
+            <w:bottom w:val="single" w:color="C8C8C8" w:themeColor="accent3" w:themeTint="99" w:sz="4" w:space="0"/>
+            <w:right w:val="single" w:color="C8C8C8" w:themeColor="accent3" w:themeTint="99" w:sz="4" w:space="0"/>
+            <w:insideH w:val="single" w:color="C8C8C8" w:themeColor="accent3" w:themeTint="99" w:sz="4" w:space="0"/>
+            <w:insideV w:val="single" w:color="C8C8C8" w:themeColor="accent3" w:themeTint="99" w:sz="4" w:space="0"/>
+          </w:tblBorders>
+          <w:tblLayout w:type="fixed"/>
+          <w:tblCellMar>
+            <w:top w:w="0" w:type="dxa"/>
+            <w:left w:w="108" w:type="dxa"/>
+            <w:bottom w:w="0" w:type="dxa"/>
+            <w:right w:w="108" w:type="dxa"/>
+          </w:tblCellMar>
+        </w:tblPrEx>
+        <w:tc>
+          <w:tcPr>
+            <w:tcW w:w="2765" w:type="dxa"/>
+            <w:shd w:val="clear" w:color="auto" w:fill="ECECEC" w:themeFill="accent3" w:themeFillTint="33"/>
+            <w:vAlign w:val="center"/>
+          </w:tcPr>
+          <w:p>
+            <w:pPr>
+              <w:pStyle w:val="10"/>
+              <w:ind w:firstLine="0" w:firstLineChars="0"/>
+              <w:jc w:val="center"/>
+              <w:rPr>
+                <w:b w:val="0"/>
+                <w:bCs/>
+              </w:rPr>
+            </w:pPr>
+            <w:r>
+              <w:rPr>
+                <w:rFonts w:hint="eastAsia"/>
+                <w:b w:val="0"/>
+                <w:bCs/>
+              </w:rPr>
+              <w:t>详细设计及分工</w:t>
+            </w:r>
+          </w:p>
+        </w:tc>
+        <w:tc>
+          <w:tcPr>
+            <w:tcW w:w="2765" w:type="dxa"/>
+            <w:shd w:val="clear" w:color="auto" w:fill="ECECEC" w:themeFill="accent3" w:themeFillTint="33"/>
+            <w:vAlign w:val="center"/>
+          </w:tcPr>
+          <w:p>
+            <w:pPr>
+              <w:pStyle w:val="10"/>
+              <w:ind w:firstLine="0" w:firstLineChars="0"/>
+              <w:jc w:val="center"/>
+            </w:pPr>
+            <w:r>
+              <w:rPr>
+                <w:rFonts w:hint="eastAsia"/>
+              </w:rPr>
+              <w:t>100%</w:t>
+            </w:r>
+          </w:p>
+        </w:tc>
+        <w:tc>
+          <w:tcPr>
+            <w:tcW w:w="2766" w:type="dxa"/>
+            <w:shd w:val="clear" w:color="auto" w:fill="ECECEC" w:themeFill="accent3" w:themeFillTint="33"/>
+            <w:vAlign w:val="center"/>
+          </w:tcPr>
+          <w:p>
+            <w:pPr>
+              <w:pStyle w:val="10"/>
+              <w:ind w:firstLine="0" w:firstLineChars="0"/>
+              <w:jc w:val="center"/>
+            </w:pPr>
+          </w:p>
+        </w:tc>
+      </w:tr>
+      <w:tr>
+        <w:tblPrEx>
+          <w:tblBorders>
+            <w:top w:val="single" w:color="C8C8C8" w:themeColor="accent3" w:themeTint="99" w:sz="4" w:space="0"/>
+            <w:left w:val="single" w:color="C8C8C8" w:themeColor="accent3" w:themeTint="99" w:sz="4" w:space="0"/>
+            <w:bottom w:val="single" w:color="C8C8C8" w:themeColor="accent3" w:themeTint="99" w:sz="4" w:space="0"/>
+            <w:right w:val="single" w:color="C8C8C8" w:themeColor="accent3" w:themeTint="99" w:sz="4" w:space="0"/>
+            <w:insideH w:val="single" w:color="C8C8C8" w:themeColor="accent3" w:themeTint="99" w:sz="4" w:space="0"/>
+            <w:insideV w:val="single" w:color="C8C8C8" w:themeColor="accent3" w:themeTint="99" w:sz="4" w:space="0"/>
+          </w:tblBorders>
+          <w:tblLayout w:type="fixed"/>
+          <w:tblCellMar>
+            <w:top w:w="0" w:type="dxa"/>
+            <w:left w:w="108" w:type="dxa"/>
+            <w:bottom w:w="0" w:type="dxa"/>
+            <w:right w:w="108" w:type="dxa"/>
+          </w:tblCellMar>
+        </w:tblPrEx>
+        <w:tc>
+          <w:tcPr>
+            <w:tcW w:w="2765" w:type="dxa"/>
+            <w:vAlign w:val="center"/>
+          </w:tcPr>
+          <w:p>
+            <w:pPr>
+              <w:pStyle w:val="10"/>
+              <w:ind w:firstLine="0" w:firstLineChars="0"/>
+              <w:jc w:val="center"/>
+              <w:rPr>
+                <w:b w:val="0"/>
+                <w:bCs/>
+              </w:rPr>
+            </w:pPr>
+            <w:r>
+              <w:rPr>
+                <w:rFonts w:hint="eastAsia"/>
+                <w:b w:val="0"/>
+                <w:bCs/>
+                <w:lang w:val="en-US" w:eastAsia="zh-CN"/>
+              </w:rPr>
+              <w:t>站点</w:t>
+            </w:r>
+            <w:r>
+              <w:rPr>
+                <w:rFonts w:hint="eastAsia"/>
+                <w:b w:val="0"/>
+                <w:bCs/>
+              </w:rPr>
+              <w:t>查询编码</w:t>
+            </w:r>
+          </w:p>
+        </w:tc>
+        <w:tc>
+          <w:tcPr>
+            <w:tcW w:w="2765" w:type="dxa"/>
+            <w:vAlign w:val="center"/>
+          </w:tcPr>
+          <w:p>
+            <w:pPr>
+              <w:pStyle w:val="10"/>
+              <w:ind w:firstLine="0" w:firstLineChars="0"/>
+              <w:jc w:val="center"/>
+            </w:pPr>
+            <w:r>
+              <w:t>40</w:t>
+            </w:r>
+            <w:r>
+              <w:rPr>
+                <w:rFonts w:hint="eastAsia"/>
+              </w:rPr>
+              <w:t>%</w:t>
+            </w:r>
+          </w:p>
+        </w:tc>
+        <w:tc>
+          <w:tcPr>
+            <w:tcW w:w="2766" w:type="dxa"/>
+            <w:vAlign w:val="center"/>
+          </w:tcPr>
+          <w:p>
+            <w:pPr>
+              <w:pStyle w:val="10"/>
+              <w:ind w:firstLine="0" w:firstLineChars="0"/>
+              <w:jc w:val="center"/>
+            </w:pPr>
+          </w:p>
+        </w:tc>
+      </w:tr>
+    </w:tbl>
+    <w:p>
+      <w:pPr>
+        <w:pStyle w:val="10"/>
+        <w:ind w:left="420" w:firstLine="0" w:firstLineChars="0"/>
+      </w:pPr>
+    </w:p>
+    <w:p>
+      <w:pPr>
+        <w:pStyle w:val="10"/>
+        <w:numPr>
+          <w:ilvl w:val="0"/>
+          <w:numId w:val="1"/>
+        </w:numPr>
+        <w:ind w:firstLineChars="0"/>
+      </w:pPr>
+      <w:r>
+        <w:rPr>
+          <w:rFonts w:hint="eastAsia"/>
+        </w:rPr>
+        <w:t>本周未按计划完成的工作</w:t>
+      </w:r>
+    </w:p>
+    <w:tbl>
+      <w:tblPr>
+        <w:tblStyle w:val="12"/>
+        <w:tblW w:w="8296" w:type="dxa"/>
+        <w:tblInd w:w="0" w:type="dxa"/>
+        <w:tblBorders>
+          <w:top w:val="single" w:color="C8C8C8" w:themeColor="accent3" w:themeTint="99" w:sz="4" w:space="0"/>
+          <w:left w:val="single" w:color="C8C8C8" w:themeColor="accent3" w:themeTint="99" w:sz="4" w:space="0"/>
+          <w:bottom w:val="single" w:color="C8C8C8" w:themeColor="accent3" w:themeTint="99" w:sz="4" w:space="0"/>
+          <w:right w:val="single" w:color="C8C8C8" w:themeColor="accent3" w:themeTint="99" w:sz="4" w:space="0"/>
+          <w:insideH w:val="single" w:color="C8C8C8" w:themeColor="accent3" w:themeTint="99" w:sz="4" w:space="0"/>
+          <w:insideV w:val="single" w:color="C8C8C8" w:themeColor="accent3" w:themeTint="99" w:sz="4" w:space="0"/>
+        </w:tblBorders>
+        <w:tblLayout w:type="fixed"/>
+        <w:tblCellMar>
+          <w:top w:w="0" w:type="dxa"/>
+          <w:left w:w="108" w:type="dxa"/>
+          <w:bottom w:w="0" w:type="dxa"/>
+          <w:right w:w="108" w:type="dxa"/>
+        </w:tblCellMar>
+      </w:tblPr>
+      <w:tblGrid>
+        <w:gridCol w:w="2765"/>
+        <w:gridCol w:w="2765"/>
+        <w:gridCol w:w="2766"/>
+      </w:tblGrid>
+      <w:tr>
+        <w:tblPrEx>
+          <w:tblBorders>
+            <w:top w:val="single" w:color="C8C8C8" w:themeColor="accent3" w:themeTint="99" w:sz="4" w:space="0"/>
+            <w:left w:val="single" w:color="C8C8C8" w:themeColor="accent3" w:themeTint="99" w:sz="4" w:space="0"/>
+            <w:bottom w:val="single" w:color="C8C8C8" w:themeColor="accent3" w:themeTint="99" w:sz="4" w:space="0"/>
+            <w:right w:val="single" w:color="C8C8C8" w:themeColor="accent3" w:themeTint="99" w:sz="4" w:space="0"/>
+            <w:insideH w:val="single" w:color="C8C8C8" w:themeColor="accent3" w:themeTint="99" w:sz="4" w:space="0"/>
+            <w:insideV w:val="single" w:color="C8C8C8" w:themeColor="accent3" w:themeTint="99" w:sz="4" w:space="0"/>
+          </w:tblBorders>
+          <w:tblLayout w:type="fixed"/>
+          <w:tblCellMar>
+            <w:top w:w="0" w:type="dxa"/>
+            <w:left w:w="108" w:type="dxa"/>
+            <w:bottom w:w="0" w:type="dxa"/>
+            <w:right w:w="108" w:type="dxa"/>
+          </w:tblCellMar>
+        </w:tblPrEx>
+        <w:tc>
+          <w:tcPr>
+            <w:tcW w:w="2765" w:type="dxa"/>
+            <w:tcBorders>
+              <w:top w:val="single" w:color="A5A5A5" w:themeColor="accent3" w:sz="4" w:space="0"/>
+              <w:left w:val="single" w:color="A5A5A5" w:themeColor="accent3" w:sz="4" w:space="0"/>
+              <w:bottom w:val="single" w:color="A5A5A5" w:themeColor="accent3" w:sz="4" w:space="0"/>
+              <w:right w:val="nil"/>
+              <w:insideH w:val="single" w:sz="4" w:space="0"/>
+              <w:insideV w:val="nil"/>
+            </w:tcBorders>
+            <w:shd w:val="clear" w:color="auto" w:fill="A5A5A5" w:themeFill="accent3"/>
+            <w:vAlign w:val="center"/>
+          </w:tcPr>
+          <w:p>
+            <w:pPr>
+              <w:pStyle w:val="10"/>
+              <w:ind w:firstLine="0" w:firstLineChars="0"/>
+              <w:jc w:val="center"/>
+              <w:rPr>
+                <w:b/>
+                <w:bCs/>
+                <w:color w:val="FFFFFF" w:themeColor="background1"/>
+                <w14:textFill>
+                  <w14:solidFill>
+                    <w14:schemeClr w14:val="bg1"/>
+                  </w14:solidFill>
+                </w14:textFill>
+              </w:rPr>
+            </w:pPr>
+            <w:r>
+              <w:rPr>
+                <w:rFonts w:hint="eastAsia"/>
+                <w:b/>
+                <w:bCs/>
+                <w:color w:val="FFFFFF" w:themeColor="background1"/>
+                <w14:textFill>
+                  <w14:solidFill>
+                    <w14:schemeClr w14:val="bg1"/>
+                  </w14:solidFill>
+                </w14:textFill>
+              </w:rPr>
+              <w:t>工作描述</w:t>
+            </w:r>
+          </w:p>
+        </w:tc>
+        <w:tc>
+          <w:tcPr>
+            <w:tcW w:w="2765" w:type="dxa"/>
+            <w:tcBorders>
+              <w:top w:val="single" w:color="A5A5A5" w:themeColor="accent3" w:sz="4" w:space="0"/>
+              <w:bottom w:val="single" w:color="A5A5A5" w:themeColor="accent3" w:sz="4" w:space="0"/>
+              <w:right w:val="nil"/>
+              <w:insideH w:val="single" w:sz="4" w:space="0"/>
+              <w:insideV w:val="nil"/>
+            </w:tcBorders>
+            <w:shd w:val="clear" w:color="auto" w:fill="A5A5A5" w:themeFill="accent3"/>
+            <w:vAlign w:val="center"/>
+          </w:tcPr>
+          <w:p>
+            <w:pPr>
+              <w:pStyle w:val="10"/>
+              <w:ind w:firstLine="0" w:firstLineChars="0"/>
+              <w:jc w:val="center"/>
+              <w:rPr>
+                <w:b/>
+                <w:bCs/>
+                <w:color w:val="FFFFFF" w:themeColor="background1"/>
+                <w14:textFill>
+                  <w14:solidFill>
+                    <w14:schemeClr w14:val="bg1"/>
+                  </w14:solidFill>
+                </w14:textFill>
+              </w:rPr>
+            </w:pPr>
+            <w:r>
+              <w:rPr>
+                <w:rFonts w:hint="eastAsia"/>
+                <w:b/>
+                <w:bCs/>
+                <w:color w:val="FFFFFF" w:themeColor="background1"/>
+                <w14:textFill>
+                  <w14:solidFill>
+                    <w14:schemeClr w14:val="bg1"/>
+                  </w14:solidFill>
+                </w14:textFill>
+              </w:rPr>
+              <w:t>原因</w:t>
+            </w:r>
+          </w:p>
+        </w:tc>
+        <w:tc>
+          <w:tcPr>
+            <w:tcW w:w="2766" w:type="dxa"/>
+            <w:tcBorders>
+              <w:top w:val="single" w:color="A5A5A5" w:themeColor="accent3" w:sz="4" w:space="0"/>
+              <w:bottom w:val="single" w:color="A5A5A5" w:themeColor="accent3" w:sz="4" w:space="0"/>
+              <w:right w:val="single" w:color="A5A5A5" w:themeColor="accent3" w:sz="4" w:space="0"/>
+              <w:insideH w:val="single" w:sz="4" w:space="0"/>
+              <w:insideV w:val="nil"/>
+            </w:tcBorders>
+            <w:shd w:val="clear" w:color="auto" w:fill="A5A5A5" w:themeFill="accent3"/>
+            <w:vAlign w:val="center"/>
+          </w:tcPr>
+          <w:p>
+            <w:pPr>
+              <w:pStyle w:val="10"/>
+              <w:ind w:firstLine="0" w:firstLineChars="0"/>
+              <w:jc w:val="center"/>
+              <w:rPr>
+                <w:b/>
+                <w:bCs/>
+                <w:color w:val="FFFFFF" w:themeColor="background1"/>
+                <w14:textFill>
+                  <w14:solidFill>
+                    <w14:schemeClr w14:val="bg1"/>
+                  </w14:solidFill>
+                </w14:textFill>
+              </w:rPr>
+            </w:pPr>
+            <w:r>
+              <w:rPr>
+                <w:rFonts w:hint="eastAsia"/>
+                <w:b/>
+                <w:bCs/>
+                <w:color w:val="FFFFFF" w:themeColor="background1"/>
+                <w14:textFill>
+                  <w14:solidFill>
+                    <w14:schemeClr w14:val="bg1"/>
+                  </w14:solidFill>
+                </w14:textFill>
+              </w:rPr>
+              <w:t>备注</w:t>
+            </w:r>
+          </w:p>
+        </w:tc>
+      </w:tr>
+      <w:tr>
+        <w:tblPrEx>
+          <w:tblBorders>
+            <w:top w:val="single" w:color="C8C8C8" w:themeColor="accent3" w:themeTint="99" w:sz="4" w:space="0"/>
+            <w:left w:val="single" w:color="C8C8C8" w:themeColor="accent3" w:themeTint="99" w:sz="4" w:space="0"/>
+            <w:bottom w:val="single" w:color="C8C8C8" w:themeColor="accent3" w:themeTint="99" w:sz="4" w:space="0"/>
+            <w:right w:val="single" w:color="C8C8C8" w:themeColor="accent3" w:themeTint="99" w:sz="4" w:space="0"/>
+            <w:insideH w:val="single" w:color="C8C8C8" w:themeColor="accent3" w:themeTint="99" w:sz="4" w:space="0"/>
+            <w:insideV w:val="single" w:color="C8C8C8" w:themeColor="accent3" w:themeTint="99" w:sz="4" w:space="0"/>
+          </w:tblBorders>
+          <w:tblLayout w:type="fixed"/>
+          <w:tblCellMar>
+            <w:top w:w="0" w:type="dxa"/>
+            <w:left w:w="108" w:type="dxa"/>
+            <w:bottom w:w="0" w:type="dxa"/>
+            <w:right w:w="108" w:type="dxa"/>
+          </w:tblCellMar>
+        </w:tblPrEx>
+        <w:tc>
+          <w:tcPr>
+            <w:tcW w:w="2765" w:type="dxa"/>
+            <w:shd w:val="clear" w:color="auto" w:fill="ECECEC" w:themeFill="accent3" w:themeFillTint="33"/>
+            <w:vAlign w:val="center"/>
+          </w:tcPr>
+          <w:p>
+            <w:pPr>
+              <w:pStyle w:val="10"/>
+              <w:ind w:firstLine="0" w:firstLineChars="0"/>
+              <w:jc w:val="center"/>
+              <w:rPr>
+                <w:b w:val="0"/>
+                <w:bCs/>
+              </w:rPr>
+            </w:pPr>
+            <w:r>
+              <w:rPr>
+                <w:b w:val="0"/>
+                <w:bCs/>
+              </w:rPr>
+              <w:t>无</w:t>
+            </w:r>
+          </w:p>
+        </w:tc>
+        <w:tc>
+          <w:tcPr>
+            <w:tcW w:w="2765" w:type="dxa"/>
+            <w:shd w:val="clear" w:color="auto" w:fill="ECECEC" w:themeFill="accent3" w:themeFillTint="33"/>
+            <w:vAlign w:val="center"/>
+          </w:tcPr>
+          <w:p>
+            <w:pPr>
+              <w:pStyle w:val="10"/>
+              <w:ind w:firstLine="0" w:firstLineChars="0"/>
+              <w:jc w:val="center"/>
+            </w:pPr>
+          </w:p>
+        </w:tc>
+        <w:tc>
+          <w:tcPr>
+            <w:tcW w:w="2766" w:type="dxa"/>
+            <w:shd w:val="clear" w:color="auto" w:fill="ECECEC" w:themeFill="accent3" w:themeFillTint="33"/>
+            <w:vAlign w:val="center"/>
+          </w:tcPr>
+          <w:p>
+            <w:pPr>
+              <w:pStyle w:val="10"/>
+              <w:ind w:firstLine="0" w:firstLineChars="0"/>
+              <w:jc w:val="center"/>
+            </w:pPr>
+          </w:p>
+        </w:tc>
+      </w:tr>
+    </w:tbl>
+    <w:p>
+      <w:pPr>
+        <w:pStyle w:val="10"/>
+        <w:ind w:left="420" w:firstLine="0" w:firstLineChars="0"/>
+      </w:pPr>
+    </w:p>
+    <w:p>
+      <w:pPr>
+        <w:pStyle w:val="10"/>
+        <w:numPr>
+          <w:ilvl w:val="0"/>
+          <w:numId w:val="1"/>
+        </w:numPr>
+        <w:ind w:firstLineChars="0"/>
+      </w:pPr>
+      <w:r>
+        <w:rPr>
+          <w:rFonts w:hint="eastAsia"/>
+        </w:rPr>
+        <w:t>下周工作计划</w:t>
+      </w:r>
+    </w:p>
+    <w:tbl>
+      <w:tblPr>
+        <w:tblStyle w:val="12"/>
+        <w:tblW w:w="8296" w:type="dxa"/>
+        <w:tblInd w:w="0" w:type="dxa"/>
+        <w:tblBorders>
+          <w:top w:val="single" w:color="C8C8C8" w:themeColor="accent3" w:themeTint="99" w:sz="4" w:space="0"/>
+          <w:left w:val="single" w:color="C8C8C8" w:themeColor="accent3" w:themeTint="99" w:sz="4" w:space="0"/>
+          <w:bottom w:val="single" w:color="C8C8C8" w:themeColor="accent3" w:themeTint="99" w:sz="4" w:space="0"/>
+          <w:right w:val="single" w:color="C8C8C8" w:themeColor="accent3" w:themeTint="99" w:sz="4" w:space="0"/>
+          <w:insideH w:val="single" w:color="C8C8C8" w:themeColor="accent3" w:themeTint="99" w:sz="4" w:space="0"/>
+          <w:insideV w:val="single" w:color="C8C8C8" w:themeColor="accent3" w:themeTint="99" w:sz="4" w:space="0"/>
+        </w:tblBorders>
+        <w:tblLayout w:type="fixed"/>
+        <w:tblCellMar>
+          <w:top w:w="0" w:type="dxa"/>
+          <w:left w:w="108" w:type="dxa"/>
+          <w:bottom w:w="0" w:type="dxa"/>
+          <w:right w:w="108" w:type="dxa"/>
+        </w:tblCellMar>
+      </w:tblPr>
+      <w:tblGrid>
+        <w:gridCol w:w="2765"/>
+        <w:gridCol w:w="632"/>
+        <w:gridCol w:w="2133"/>
+        <w:gridCol w:w="2766"/>
+      </w:tblGrid>
+      <w:tr>
+        <w:tblPrEx>
+          <w:tblBorders>
+            <w:top w:val="single" w:color="C8C8C8" w:themeColor="accent3" w:themeTint="99" w:sz="4" w:space="0"/>
+            <w:left w:val="single" w:color="C8C8C8" w:themeColor="accent3" w:themeTint="99" w:sz="4" w:space="0"/>
+            <w:bottom w:val="single" w:color="C8C8C8" w:themeColor="accent3" w:themeTint="99" w:sz="4" w:space="0"/>
+            <w:right w:val="single" w:color="C8C8C8" w:themeColor="accent3" w:themeTint="99" w:sz="4" w:space="0"/>
+            <w:insideH w:val="single" w:color="C8C8C8" w:themeColor="accent3" w:themeTint="99" w:sz="4" w:space="0"/>
+            <w:insideV w:val="single" w:color="C8C8C8" w:themeColor="accent3" w:themeTint="99" w:sz="4" w:space="0"/>
+          </w:tblBorders>
+          <w:tblLayout w:type="fixed"/>
+          <w:tblCellMar>
+            <w:top w:w="0" w:type="dxa"/>
+            <w:left w:w="108" w:type="dxa"/>
+            <w:bottom w:w="0" w:type="dxa"/>
+            <w:right w:w="108" w:type="dxa"/>
+          </w:tblCellMar>
+        </w:tblPrEx>
+        <w:tc>
+          <w:tcPr>
+            <w:tcW w:w="2765" w:type="dxa"/>
+            <w:tcBorders>
+              <w:top w:val="single" w:color="A5A5A5" w:themeColor="accent3" w:sz="4" w:space="0"/>
+              <w:left w:val="single" w:color="A5A5A5" w:themeColor="accent3" w:sz="4" w:space="0"/>
+              <w:bottom w:val="single" w:color="A5A5A5" w:themeColor="accent3" w:sz="4" w:space="0"/>
+              <w:right w:val="nil"/>
+              <w:insideH w:val="single" w:sz="4" w:space="0"/>
+              <w:insideV w:val="nil"/>
+            </w:tcBorders>
+            <w:shd w:val="clear" w:color="auto" w:fill="A5A5A5" w:themeFill="accent3"/>
+            <w:vAlign w:val="center"/>
+          </w:tcPr>
+          <w:p>
+            <w:pPr>
+              <w:pStyle w:val="10"/>
+              <w:ind w:firstLine="0" w:firstLineChars="0"/>
+              <w:jc w:val="center"/>
+              <w:rPr>
+                <w:b/>
+                <w:bCs/>
+                <w:color w:val="FFFFFF" w:themeColor="background1"/>
+                <w14:textFill>
+                  <w14:solidFill>
+                    <w14:schemeClr w14:val="bg1"/>
+                  </w14:solidFill>
+                </w14:textFill>
+              </w:rPr>
+            </w:pPr>
+            <w:r>
+              <w:rPr>
+                <w:rFonts w:hint="eastAsia"/>
+                <w:b/>
+                <w:bCs/>
+                <w:color w:val="FFFFFF" w:themeColor="background1"/>
+                <w14:textFill>
+                  <w14:solidFill>
+                    <w14:schemeClr w14:val="bg1"/>
+                  </w14:solidFill>
+                </w14:textFill>
+              </w:rPr>
+              <w:t>工作描述</w:t>
+            </w:r>
+          </w:p>
+        </w:tc>
+        <w:tc>
+          <w:tcPr>
+            <w:tcW w:w="2765" w:type="dxa"/>
+            <w:gridSpan w:val="2"/>
+            <w:tcBorders>
+              <w:top w:val="single" w:color="A5A5A5" w:themeColor="accent3" w:sz="4" w:space="0"/>
+              <w:bottom w:val="single" w:color="A5A5A5" w:themeColor="accent3" w:sz="4" w:space="0"/>
+              <w:right w:val="nil"/>
+              <w:insideH w:val="single" w:sz="4" w:space="0"/>
+              <w:insideV w:val="nil"/>
+            </w:tcBorders>
+            <w:shd w:val="clear" w:color="auto" w:fill="A5A5A5" w:themeFill="accent3"/>
+            <w:vAlign w:val="center"/>
+          </w:tcPr>
+          <w:p>
+            <w:pPr>
+              <w:pStyle w:val="10"/>
+              <w:ind w:firstLine="0" w:firstLineChars="0"/>
+              <w:jc w:val="center"/>
+              <w:rPr>
+                <w:b/>
+                <w:bCs/>
+                <w:color w:val="FFFFFF" w:themeColor="background1"/>
+                <w14:textFill>
+                  <w14:solidFill>
+                    <w14:schemeClr w14:val="bg1"/>
+                  </w14:solidFill>
+                </w14:textFill>
+              </w:rPr>
+            </w:pPr>
+            <w:r>
+              <w:rPr>
+                <w:rFonts w:hint="eastAsia"/>
+                <w:b/>
+                <w:bCs/>
+                <w:color w:val="FFFFFF" w:themeColor="background1"/>
+                <w14:textFill>
+                  <w14:solidFill>
+                    <w14:schemeClr w14:val="bg1"/>
+                  </w14:solidFill>
+                </w14:textFill>
+              </w:rPr>
+              <w:t>进度计划</w:t>
+            </w:r>
+          </w:p>
+        </w:tc>
+        <w:tc>
+          <w:tcPr>
+            <w:tcW w:w="2766" w:type="dxa"/>
+            <w:tcBorders>
+              <w:top w:val="single" w:color="A5A5A5" w:themeColor="accent3" w:sz="4" w:space="0"/>
+              <w:bottom w:val="single" w:color="A5A5A5" w:themeColor="accent3" w:sz="4" w:space="0"/>
+              <w:right w:val="single" w:color="A5A5A5" w:themeColor="accent3" w:sz="4" w:space="0"/>
+              <w:insideH w:val="single" w:sz="4" w:space="0"/>
+              <w:insideV w:val="nil"/>
+            </w:tcBorders>
+            <w:shd w:val="clear" w:color="auto" w:fill="A5A5A5" w:themeFill="accent3"/>
+            <w:vAlign w:val="center"/>
+          </w:tcPr>
+          <w:p>
+            <w:pPr>
+              <w:pStyle w:val="10"/>
+              <w:ind w:firstLine="0" w:firstLineChars="0"/>
+              <w:jc w:val="center"/>
+              <w:rPr>
+                <w:b/>
+                <w:bCs/>
+                <w:color w:val="FFFFFF" w:themeColor="background1"/>
+                <w14:textFill>
+                  <w14:solidFill>
+                    <w14:schemeClr w14:val="bg1"/>
+                  </w14:solidFill>
+                </w14:textFill>
+              </w:rPr>
+            </w:pPr>
+            <w:r>
+              <w:rPr>
+                <w:rFonts w:hint="eastAsia"/>
+                <w:b/>
+                <w:bCs/>
+                <w:color w:val="FFFFFF" w:themeColor="background1"/>
+                <w14:textFill>
+                  <w14:solidFill>
+                    <w14:schemeClr w14:val="bg1"/>
+                  </w14:solidFill>
+                </w14:textFill>
+              </w:rPr>
+              <w:t>备注</w:t>
+            </w:r>
+          </w:p>
+        </w:tc>
+      </w:tr>
+      <w:tr>
+        <w:tblPrEx>
+          <w:tblBorders>
+            <w:top w:val="single" w:color="C8C8C8" w:themeColor="accent3" w:themeTint="99" w:sz="4" w:space="0"/>
+            <w:left w:val="single" w:color="C8C8C8" w:themeColor="accent3" w:themeTint="99" w:sz="4" w:space="0"/>
+            <w:bottom w:val="single" w:color="C8C8C8" w:themeColor="accent3" w:themeTint="99" w:sz="4" w:space="0"/>
+            <w:right w:val="single" w:color="C8C8C8" w:themeColor="accent3" w:themeTint="99" w:sz="4" w:space="0"/>
+            <w:insideH w:val="single" w:color="C8C8C8" w:themeColor="accent3" w:themeTint="99" w:sz="4" w:space="0"/>
+            <w:insideV w:val="single" w:color="C8C8C8" w:themeColor="accent3" w:themeTint="99" w:sz="4" w:space="0"/>
+          </w:tblBorders>
+          <w:tblLayout w:type="fixed"/>
+          <w:tblCellMar>
+            <w:top w:w="0" w:type="dxa"/>
+            <w:left w:w="108" w:type="dxa"/>
+            <w:bottom w:w="0" w:type="dxa"/>
+            <w:right w:w="108" w:type="dxa"/>
+          </w:tblCellMar>
+        </w:tblPrEx>
+        <w:trPr>
+          <w:trHeight w:val="357" w:hRule="atLeast"/>
+        </w:trPr>
+        <w:tc>
+          <w:tcPr>
+            <w:tcW w:w="3397" w:type="dxa"/>
+            <w:gridSpan w:val="2"/>
+            <w:shd w:val="clear" w:color="auto" w:fill="ECECEC" w:themeFill="accent3" w:themeFillTint="33"/>
+          </w:tcPr>
+          <w:p>
+            <w:pPr>
+              <w:pStyle w:val="4"/>
+              <w:ind w:left="0" w:right="25"/>
+              <w:jc w:val="center"/>
+              <w:rPr>
+                <w:b w:val="0"/>
+                <w:bCs/>
+                <w:lang w:eastAsia="zh-CN"/>
+              </w:rPr>
+            </w:pPr>
+            <w:r>
+              <w:rPr>
+                <w:rFonts w:hint="eastAsia"/>
+                <w:b w:val="0"/>
+                <w:bCs/>
+                <w:lang w:val="en-US" w:eastAsia="zh-CN"/>
+              </w:rPr>
+              <w:t>站点</w:t>
+            </w:r>
+            <w:r>
+              <w:rPr>
+                <w:rFonts w:hint="eastAsia"/>
+                <w:b w:val="0"/>
+                <w:bCs/>
+                <w:lang w:eastAsia="zh-CN"/>
+              </w:rPr>
+              <w:t>查询编码</w:t>
+            </w:r>
+          </w:p>
+        </w:tc>
+        <w:tc>
+          <w:tcPr>
+            <w:tcW w:w="2133" w:type="dxa"/>
+            <w:shd w:val="clear" w:color="auto" w:fill="ECECEC" w:themeFill="accent3" w:themeFillTint="33"/>
+          </w:tcPr>
+          <w:p>
+            <w:pPr>
+              <w:pStyle w:val="4"/>
+              <w:ind w:left="0" w:right="25"/>
+              <w:jc w:val="center"/>
+              <w:rPr>
+                <w:lang w:eastAsia="zh-CN"/>
+              </w:rPr>
+            </w:pPr>
+            <w:r>
+              <w:rPr>
+                <w:rFonts w:hint="eastAsia"/>
+                <w:lang w:eastAsia="zh-CN"/>
+              </w:rPr>
+              <w:t>100%</w:t>
+            </w:r>
+          </w:p>
+        </w:tc>
+        <w:tc>
+          <w:tcPr>
+            <w:tcW w:w="2766" w:type="dxa"/>
+            <w:shd w:val="clear" w:color="auto" w:fill="ECECEC" w:themeFill="accent3" w:themeFillTint="33"/>
+          </w:tcPr>
+          <w:p>
+            <w:pPr>
+              <w:pStyle w:val="4"/>
+              <w:ind w:left="0" w:right="25"/>
+              <w:rPr>
+                <w:rFonts w:hint="eastAsia"/>
+                <w:lang w:eastAsia="zh-CN"/>
+              </w:rPr>
+            </w:pPr>
+          </w:p>
+        </w:tc>
+      </w:tr>
+      <w:tr>
+        <w:tblPrEx>
+          <w:tblBorders>
+            <w:top w:val="single" w:color="C8C8C8" w:themeColor="accent3" w:themeTint="99" w:sz="4" w:space="0"/>
+            <w:left w:val="single" w:color="C8C8C8" w:themeColor="accent3" w:themeTint="99" w:sz="4" w:space="0"/>
+            <w:bottom w:val="single" w:color="C8C8C8" w:themeColor="accent3" w:themeTint="99" w:sz="4" w:space="0"/>
+            <w:right w:val="single" w:color="C8C8C8" w:themeColor="accent3" w:themeTint="99" w:sz="4" w:space="0"/>
+            <w:insideH w:val="single" w:color="C8C8C8" w:themeColor="accent3" w:themeTint="99" w:sz="4" w:space="0"/>
+            <w:insideV w:val="single" w:color="C8C8C8" w:themeColor="accent3" w:themeTint="99" w:sz="4" w:space="0"/>
+          </w:tblBorders>
+          <w:tblLayout w:type="fixed"/>
+          <w:tblCellMar>
+            <w:top w:w="0" w:type="dxa"/>
+            <w:left w:w="108" w:type="dxa"/>
+            <w:bottom w:w="0" w:type="dxa"/>
+            <w:right w:w="108" w:type="dxa"/>
+          </w:tblCellMar>
+        </w:tblPrEx>
+        <w:trPr>
+          <w:trHeight w:val="357" w:hRule="atLeast"/>
+        </w:trPr>
+        <w:tc>
+          <w:tcPr>
+            <w:tcW w:w="3397" w:type="dxa"/>
+            <w:gridSpan w:val="2"/>
+          </w:tcPr>
+          <w:p>
+            <w:pPr>
+              <w:pStyle w:val="4"/>
+              <w:ind w:left="0" w:right="25"/>
+              <w:jc w:val="center"/>
+              <w:rPr>
+                <w:rFonts w:hint="eastAsia"/>
+                <w:b w:val="0"/>
+                <w:bCs/>
+                <w:lang w:eastAsia="zh-CN"/>
+              </w:rPr>
+            </w:pPr>
+            <w:r>
+              <w:rPr>
+                <w:rFonts w:hint="eastAsia"/>
+                <w:b w:val="0"/>
+                <w:bCs/>
+                <w:lang w:eastAsia="zh-CN"/>
+              </w:rPr>
+              <w:t>项目完善及评审</w:t>
+            </w:r>
+          </w:p>
+        </w:tc>
+        <w:tc>
+          <w:tcPr>
+            <w:tcW w:w="2133" w:type="dxa"/>
+          </w:tcPr>
+          <w:p>
+            <w:pPr>
+              <w:pStyle w:val="4"/>
+              <w:ind w:left="0" w:right="25"/>
+              <w:jc w:val="center"/>
+              <w:rPr>
+                <w:rFonts w:hint="eastAsia"/>
+                <w:lang w:eastAsia="zh-CN"/>
+              </w:rPr>
+            </w:pPr>
+            <w:r>
+              <w:rPr>
+                <w:rFonts w:hint="eastAsia"/>
+                <w:lang w:eastAsia="zh-CN"/>
+              </w:rPr>
+              <w:t>100%</w:t>
+            </w:r>
+          </w:p>
+        </w:tc>
+        <w:tc>
+          <w:tcPr>
+            <w:tcW w:w="2766" w:type="dxa"/>
+          </w:tcPr>
+          <w:p>
+            <w:pPr>
+              <w:pStyle w:val="4"/>
+              <w:ind w:left="0" w:right="25"/>
+              <w:rPr>
+                <w:rFonts w:hint="eastAsia"/>
+                <w:lang w:eastAsia="zh-CN"/>
+              </w:rPr>
+            </w:pPr>
+          </w:p>
+        </w:tc>
+      </w:tr>
+    </w:tbl>
+    <w:p>
+      <w:pPr>
+        <w:pStyle w:val="10"/>
+        <w:ind w:left="420" w:firstLine="0" w:firstLineChars="0"/>
+      </w:pPr>
+    </w:p>
+    <w:p>
+      <w:pPr>
+        <w:pStyle w:val="10"/>
+        <w:numPr>
+          <w:ilvl w:val="0"/>
+          <w:numId w:val="1"/>
+        </w:numPr>
+        <w:ind w:firstLineChars="0"/>
+      </w:pPr>
+      <w:r>
+        <w:rPr>
+          <w:rFonts w:hint="eastAsia"/>
+        </w:rPr>
+        <w:t>出现的问题/风险与解决方法</w:t>
+      </w:r>
+    </w:p>
+    <w:tbl>
+      <w:tblPr>
+        <w:tblStyle w:val="12"/>
+        <w:tblW w:w="8296" w:type="dxa"/>
+        <w:tblInd w:w="0" w:type="dxa"/>
+        <w:tblBorders>
+          <w:top w:val="single" w:color="C8C8C8" w:themeColor="accent3" w:themeTint="99" w:sz="4" w:space="0"/>
+          <w:left w:val="single" w:color="C8C8C8" w:themeColor="accent3" w:themeTint="99" w:sz="4" w:space="0"/>
+          <w:bottom w:val="single" w:color="C8C8C8" w:themeColor="accent3" w:themeTint="99" w:sz="4" w:space="0"/>
+          <w:right w:val="single" w:color="C8C8C8" w:themeColor="accent3" w:themeTint="99" w:sz="4" w:space="0"/>
+          <w:insideH w:val="single" w:color="C8C8C8" w:themeColor="accent3" w:themeTint="99" w:sz="4" w:space="0"/>
+          <w:insideV w:val="single" w:color="C8C8C8" w:themeColor="accent3" w:themeTint="99" w:sz="4" w:space="0"/>
+        </w:tblBorders>
+        <w:tblLayout w:type="fixed"/>
+        <w:tblCellMar>
+          <w:top w:w="0" w:type="dxa"/>
+          <w:left w:w="108" w:type="dxa"/>
+          <w:bottom w:w="0" w:type="dxa"/>
+          <w:right w:w="108" w:type="dxa"/>
+        </w:tblCellMar>
+      </w:tblPr>
+      <w:tblGrid>
+        <w:gridCol w:w="2074"/>
+        <w:gridCol w:w="2074"/>
+        <w:gridCol w:w="2074"/>
+        <w:gridCol w:w="2074"/>
+      </w:tblGrid>
+      <w:tr>
+        <w:tblPrEx>
+          <w:tblBorders>
+            <w:top w:val="single" w:color="C8C8C8" w:themeColor="accent3" w:themeTint="99" w:sz="4" w:space="0"/>
+            <w:left w:val="single" w:color="C8C8C8" w:themeColor="accent3" w:themeTint="99" w:sz="4" w:space="0"/>
+            <w:bottom w:val="single" w:color="C8C8C8" w:themeColor="accent3" w:themeTint="99" w:sz="4" w:space="0"/>
+            <w:right w:val="single" w:color="C8C8C8" w:themeColor="accent3" w:themeTint="99" w:sz="4" w:space="0"/>
+            <w:insideH w:val="single" w:color="C8C8C8" w:themeColor="accent3" w:themeTint="99" w:sz="4" w:space="0"/>
+            <w:insideV w:val="single" w:color="C8C8C8" w:themeColor="accent3" w:themeTint="99" w:sz="4" w:space="0"/>
+          </w:tblBorders>
+          <w:tblLayout w:type="fixed"/>
+          <w:tblCellMar>
+            <w:top w:w="0" w:type="dxa"/>
+            <w:left w:w="108" w:type="dxa"/>
+            <w:bottom w:w="0" w:type="dxa"/>
+            <w:right w:w="108" w:type="dxa"/>
+          </w:tblCellMar>
+        </w:tblPrEx>
+        <w:tc>
+          <w:tcPr>
+            <w:tcW w:w="2074" w:type="dxa"/>
+            <w:tcBorders>
+              <w:top w:val="single" w:color="A5A5A5" w:themeColor="accent3" w:sz="4" w:space="0"/>
+              <w:left w:val="single" w:color="A5A5A5" w:themeColor="accent3" w:sz="4" w:space="0"/>
+              <w:bottom w:val="single" w:color="A5A5A5" w:themeColor="accent3" w:sz="4" w:space="0"/>
+              <w:right w:val="nil"/>
+              <w:insideH w:val="single" w:sz="4" w:space="0"/>
+              <w:insideV w:val="nil"/>
+            </w:tcBorders>
+            <w:shd w:val="clear" w:color="auto" w:fill="A5A5A5" w:themeFill="accent3"/>
+            <w:vAlign w:val="center"/>
+          </w:tcPr>
+          <w:p>
+            <w:pPr>
+              <w:pStyle w:val="10"/>
+              <w:ind w:firstLine="0" w:firstLineChars="0"/>
+              <w:jc w:val="center"/>
+              <w:rPr>
+                <w:b/>
+                <w:bCs/>
+                <w:color w:val="FFFFFF" w:themeColor="background1"/>
+                <w14:textFill>
+                  <w14:solidFill>
+                    <w14:schemeClr w14:val="bg1"/>
+                  </w14:solidFill>
+                </w14:textFill>
+              </w:rPr>
+            </w:pPr>
+            <w:r>
+              <w:rPr>
+                <w:rFonts w:hint="eastAsia"/>
+                <w:b/>
+                <w:bCs/>
+                <w:color w:val="FFFFFF" w:themeColor="background1"/>
+                <w14:textFill>
+                  <w14:solidFill>
+                    <w14:schemeClr w14:val="bg1"/>
+                  </w14:solidFill>
+                </w14:textFill>
+              </w:rPr>
+              <w:t>问题描述</w:t>
+            </w:r>
+          </w:p>
+        </w:tc>
+        <w:tc>
+          <w:tcPr>
+            <w:tcW w:w="2074" w:type="dxa"/>
+            <w:tcBorders>
+              <w:top w:val="single" w:color="A5A5A5" w:themeColor="accent3" w:sz="4" w:space="0"/>
+              <w:bottom w:val="single" w:color="A5A5A5" w:themeColor="accent3" w:sz="4" w:space="0"/>
+              <w:right w:val="nil"/>
+              <w:insideH w:val="single" w:sz="4" w:space="0"/>
+              <w:insideV w:val="nil"/>
+            </w:tcBorders>
+            <w:shd w:val="clear" w:color="auto" w:fill="A5A5A5" w:themeFill="accent3"/>
+            <w:vAlign w:val="center"/>
+          </w:tcPr>
+          <w:p>
+            <w:pPr>
+              <w:pStyle w:val="10"/>
+              <w:ind w:firstLine="0" w:firstLineChars="0"/>
+              <w:jc w:val="center"/>
+              <w:rPr>
+                <w:b/>
+                <w:bCs/>
+                <w:color w:val="FFFFFF" w:themeColor="background1"/>
+                <w14:textFill>
+                  <w14:solidFill>
+                    <w14:schemeClr w14:val="bg1"/>
+                  </w14:solidFill>
+                </w14:textFill>
+              </w:rPr>
+            </w:pPr>
+            <w:r>
+              <w:rPr>
+                <w:rFonts w:hint="eastAsia"/>
+                <w:b/>
+                <w:bCs/>
+                <w:color w:val="FFFFFF" w:themeColor="background1"/>
+                <w14:textFill>
+                  <w14:solidFill>
+                    <w14:schemeClr w14:val="bg1"/>
+                  </w14:solidFill>
+                </w14:textFill>
+              </w:rPr>
+              <w:t>问题级别</w:t>
+            </w:r>
+          </w:p>
+          <w:p>
+            <w:pPr>
+              <w:pStyle w:val="10"/>
+              <w:ind w:firstLine="0" w:firstLineChars="0"/>
+              <w:jc w:val="center"/>
+              <w:rPr>
+                <w:b/>
+                <w:bCs/>
+                <w:color w:val="FFFFFF" w:themeColor="background1"/>
+                <w14:textFill>
+                  <w14:solidFill>
+                    <w14:schemeClr w14:val="bg1"/>
+                  </w14:solidFill>
+                </w14:textFill>
+              </w:rPr>
+            </w:pPr>
+            <w:r>
+              <w:rPr>
+                <w:rFonts w:hint="eastAsia"/>
+                <w:b/>
+                <w:bCs/>
+                <w:color w:val="FFFFFF" w:themeColor="background1"/>
+                <w14:textFill>
+                  <w14:solidFill>
+                    <w14:schemeClr w14:val="bg1"/>
+                  </w14:solidFill>
+                </w14:textFill>
+              </w:rPr>
+              <w:t>（一般/紧急）</w:t>
+            </w:r>
+          </w:p>
+        </w:tc>
+        <w:tc>
+          <w:tcPr>
+            <w:tcW w:w="2074" w:type="dxa"/>
+            <w:tcBorders>
+              <w:top w:val="single" w:color="A5A5A5" w:themeColor="accent3" w:sz="4" w:space="0"/>
+              <w:bottom w:val="single" w:color="A5A5A5" w:themeColor="accent3" w:sz="4" w:space="0"/>
+              <w:right w:val="nil"/>
+              <w:insideH w:val="single" w:sz="4" w:space="0"/>
+              <w:insideV w:val="nil"/>
+            </w:tcBorders>
+            <w:shd w:val="clear" w:color="auto" w:fill="A5A5A5" w:themeFill="accent3"/>
+            <w:vAlign w:val="center"/>
+          </w:tcPr>
+          <w:p>
+            <w:pPr>
+              <w:pStyle w:val="10"/>
+              <w:ind w:firstLine="0" w:firstLineChars="0"/>
+              <w:jc w:val="center"/>
+              <w:rPr>
+                <w:b/>
+                <w:bCs/>
+                <w:color w:val="FFFFFF" w:themeColor="background1"/>
+                <w14:textFill>
+                  <w14:solidFill>
+                    <w14:schemeClr w14:val="bg1"/>
+                  </w14:solidFill>
+                </w14:textFill>
+              </w:rPr>
+            </w:pPr>
+            <w:r>
+              <w:rPr>
+                <w:rFonts w:hint="eastAsia"/>
+                <w:b/>
+                <w:bCs/>
+                <w:color w:val="FFFFFF" w:themeColor="background1"/>
+                <w14:textFill>
+                  <w14:solidFill>
+                    <w14:schemeClr w14:val="bg1"/>
+                  </w14:solidFill>
+                </w14:textFill>
+              </w:rPr>
+              <w:t>问题类型</w:t>
+            </w:r>
+          </w:p>
+          <w:p>
+            <w:pPr>
+              <w:pStyle w:val="10"/>
+              <w:ind w:firstLine="0" w:firstLineChars="0"/>
+              <w:jc w:val="center"/>
+              <w:rPr>
+                <w:b/>
+                <w:bCs/>
+                <w:color w:val="FFFFFF" w:themeColor="background1"/>
+                <w14:textFill>
+                  <w14:solidFill>
+                    <w14:schemeClr w14:val="bg1"/>
+                  </w14:solidFill>
+                </w14:textFill>
+              </w:rPr>
+            </w:pPr>
+            <w:r>
+              <w:rPr>
+                <w:rFonts w:hint="eastAsia"/>
+                <w:b/>
+                <w:bCs/>
+                <w:color w:val="FFFFFF" w:themeColor="background1"/>
+                <w14:textFill>
+                  <w14:solidFill>
+                    <w14:schemeClr w14:val="bg1"/>
+                  </w14:solidFill>
+                </w14:textFill>
+              </w:rPr>
+              <w:t>（进度/技术/资源）</w:t>
+            </w:r>
+          </w:p>
+        </w:tc>
+        <w:tc>
+          <w:tcPr>
+            <w:tcW w:w="2074" w:type="dxa"/>
+            <w:tcBorders>
+              <w:top w:val="single" w:color="A5A5A5" w:themeColor="accent3" w:sz="4" w:space="0"/>
+              <w:bottom w:val="single" w:color="A5A5A5" w:themeColor="accent3" w:sz="4" w:space="0"/>
+              <w:right w:val="single" w:color="A5A5A5" w:themeColor="accent3" w:sz="4" w:space="0"/>
+              <w:insideH w:val="single" w:sz="4" w:space="0"/>
+              <w:insideV w:val="nil"/>
+            </w:tcBorders>
+            <w:shd w:val="clear" w:color="auto" w:fill="A5A5A5" w:themeFill="accent3"/>
+            <w:vAlign w:val="center"/>
+          </w:tcPr>
+          <w:p>
+            <w:pPr>
+              <w:pStyle w:val="10"/>
+              <w:ind w:firstLine="0" w:firstLineChars="0"/>
+              <w:jc w:val="center"/>
+              <w:rPr>
+                <w:b/>
+                <w:bCs/>
+                <w:color w:val="FFFFFF" w:themeColor="background1"/>
+                <w14:textFill>
+                  <w14:solidFill>
+                    <w14:schemeClr w14:val="bg1"/>
+                  </w14:solidFill>
+                </w14:textFill>
+              </w:rPr>
+            </w:pPr>
+            <w:r>
+              <w:rPr>
+                <w:rFonts w:hint="eastAsia"/>
+                <w:b/>
+                <w:bCs/>
+                <w:color w:val="FFFFFF" w:themeColor="background1"/>
+                <w14:textFill>
+                  <w14:solidFill>
+                    <w14:schemeClr w14:val="bg1"/>
+                  </w14:solidFill>
+                </w14:textFill>
+              </w:rPr>
+              <w:t>解决方法</w:t>
+            </w:r>
+          </w:p>
+        </w:tc>
+      </w:tr>
+      <w:tr>
+        <w:tblPrEx>
+          <w:tblBorders>
+            <w:top w:val="single" w:color="C8C8C8" w:themeColor="accent3" w:themeTint="99" w:sz="4" w:space="0"/>
+            <w:left w:val="single" w:color="C8C8C8" w:themeColor="accent3" w:themeTint="99" w:sz="4" w:space="0"/>
+            <w:bottom w:val="single" w:color="C8C8C8" w:themeColor="accent3" w:themeTint="99" w:sz="4" w:space="0"/>
+            <w:right w:val="single" w:color="C8C8C8" w:themeColor="accent3" w:themeTint="99" w:sz="4" w:space="0"/>
+            <w:insideH w:val="single" w:color="C8C8C8" w:themeColor="accent3" w:themeTint="99" w:sz="4" w:space="0"/>
+            <w:insideV w:val="single" w:color="C8C8C8" w:themeColor="accent3" w:themeTint="99" w:sz="4" w:space="0"/>
+          </w:tblBorders>
+          <w:tblLayout w:type="fixed"/>
+          <w:tblCellMar>
+            <w:top w:w="0" w:type="dxa"/>
+            <w:left w:w="108" w:type="dxa"/>
+            <w:bottom w:w="0" w:type="dxa"/>
+            <w:right w:w="108" w:type="dxa"/>
+          </w:tblCellMar>
+        </w:tblPrEx>
+        <w:tc>
+          <w:tcPr>
+            <w:tcW w:w="2074" w:type="dxa"/>
+            <w:shd w:val="clear" w:color="auto" w:fill="ECECEC" w:themeFill="accent3" w:themeFillTint="33"/>
+            <w:vAlign w:val="center"/>
+          </w:tcPr>
+          <w:p>
+            <w:pPr>
+              <w:pStyle w:val="10"/>
+              <w:ind w:firstLine="0" w:firstLineChars="0"/>
+              <w:jc w:val="center"/>
+              <w:rPr>
+                <w:b w:val="0"/>
+                <w:bCs/>
+              </w:rPr>
+            </w:pPr>
+            <w:r>
+              <w:rPr>
+                <w:b w:val="0"/>
+                <w:bCs/>
+              </w:rPr>
+              <w:t>无</w:t>
+            </w:r>
+          </w:p>
+        </w:tc>
+        <w:tc>
+          <w:tcPr>
+            <w:tcW w:w="2074" w:type="dxa"/>
+            <w:shd w:val="clear" w:color="auto" w:fill="ECECEC" w:themeFill="accent3" w:themeFillTint="33"/>
+            <w:vAlign w:val="center"/>
+          </w:tcPr>
+          <w:p>
+            <w:pPr>
+              <w:pStyle w:val="10"/>
+              <w:ind w:firstLine="0" w:firstLineChars="0"/>
+              <w:jc w:val="center"/>
+            </w:pPr>
+          </w:p>
+        </w:tc>
+        <w:tc>
+          <w:tcPr>
+            <w:tcW w:w="2074" w:type="dxa"/>
+            <w:shd w:val="clear" w:color="auto" w:fill="ECECEC" w:themeFill="accent3" w:themeFillTint="33"/>
+            <w:vAlign w:val="center"/>
+          </w:tcPr>
+          <w:p>
+            <w:pPr>
+              <w:pStyle w:val="10"/>
+              <w:ind w:firstLine="0" w:firstLineChars="0"/>
+              <w:jc w:val="center"/>
+            </w:pPr>
+          </w:p>
+        </w:tc>
+        <w:tc>
+          <w:tcPr>
+            <w:tcW w:w="2074" w:type="dxa"/>
+            <w:shd w:val="clear" w:color="auto" w:fill="ECECEC" w:themeFill="accent3" w:themeFillTint="33"/>
+            <w:vAlign w:val="center"/>
+          </w:tcPr>
+          <w:p>
+            <w:pPr>
+              <w:pStyle w:val="10"/>
+              <w:ind w:firstLine="0" w:firstLineChars="0"/>
+              <w:jc w:val="center"/>
+            </w:pPr>
+          </w:p>
+        </w:tc>
+      </w:tr>
+    </w:tbl>
+    <w:p/>
+    <w:p/>
+    <w:p/>
+    <w:p/>
+    <w:p/>
+    <w:p/>
+    <w:p/>
+    <w:p/>
+    <w:p/>
+    <w:p/>
+    <w:p/>
+    <w:p/>
+    <w:p/>
+    <w:p/>
+    <w:p/>
+    <w:p/>
+    <w:p>
+      <w:pPr>
+        <w:pStyle w:val="2"/>
+      </w:pPr>
+      <w:r>
+        <w:t>项目周报2016/7/18</w:t>
+      </w:r>
+      <w:r>
+        <w:rPr>
+          <w:rFonts w:hint="eastAsia"/>
+        </w:rPr>
+        <w:t>~</w:t>
+      </w:r>
+      <w:r>
+        <w:t>2016</w:t>
+      </w:r>
+      <w:r>
+        <w:rPr>
+          <w:rFonts w:hint="eastAsia"/>
+        </w:rPr>
+        <w:t>/7/22</w:t>
+      </w:r>
+    </w:p>
+    <w:p>
+      <w:pPr>
+        <w:pStyle w:val="10"/>
+        <w:numPr>
+          <w:ilvl w:val="0"/>
+          <w:numId w:val="1"/>
+        </w:numPr>
+        <w:ind w:firstLineChars="0"/>
+      </w:pPr>
+      <w:r>
+        <w:rPr>
+          <w:rFonts w:hint="eastAsia"/>
+        </w:rPr>
+        <w:t>项目进度</w:t>
+      </w:r>
+    </w:p>
+    <w:tbl>
+      <w:tblPr>
+        <w:tblStyle w:val="11"/>
+        <w:tblW w:w="7876" w:type="dxa"/>
+        <w:tblInd w:w="0" w:type="dxa"/>
+        <w:tblBorders>
+          <w:top w:val="single" w:color="FFFFFF" w:themeColor="background1" w:sz="4" w:space="0"/>
+          <w:left w:val="single" w:color="FFFFFF" w:themeColor="background1" w:sz="4" w:space="0"/>
+          <w:bottom w:val="single" w:color="FFFFFF" w:themeColor="background1" w:sz="4" w:space="0"/>
+          <w:right w:val="single" w:color="FFFFFF" w:themeColor="background1" w:sz="4" w:space="0"/>
+          <w:insideH w:val="single" w:color="FFFFFF" w:themeColor="background1" w:sz="4" w:space="0"/>
+          <w:insideV w:val="single" w:color="FFFFFF" w:themeColor="background1" w:sz="4" w:space="0"/>
+        </w:tblBorders>
+        <w:tblLayout w:type="fixed"/>
+        <w:tblCellMar>
+          <w:top w:w="0" w:type="dxa"/>
+          <w:left w:w="108" w:type="dxa"/>
+          <w:bottom w:w="0" w:type="dxa"/>
+          <w:right w:w="108" w:type="dxa"/>
+        </w:tblCellMar>
+      </w:tblPr>
+      <w:tblGrid>
+        <w:gridCol w:w="1985"/>
+        <w:gridCol w:w="5891"/>
+      </w:tblGrid>
+      <w:tr>
+        <w:tblPrEx>
+          <w:tblBorders>
+            <w:top w:val="single" w:color="FFFFFF" w:themeColor="background1" w:sz="4" w:space="0"/>
+            <w:left w:val="single" w:color="FFFFFF" w:themeColor="background1" w:sz="4" w:space="0"/>
+            <w:bottom w:val="single" w:color="FFFFFF" w:themeColor="background1" w:sz="4" w:space="0"/>
+            <w:right w:val="single" w:color="FFFFFF" w:themeColor="background1" w:sz="4" w:space="0"/>
+            <w:insideH w:val="single" w:color="FFFFFF" w:themeColor="background1" w:sz="4" w:space="0"/>
+            <w:insideV w:val="single" w:color="FFFFFF" w:themeColor="background1" w:sz="4" w:space="0"/>
+          </w:tblBorders>
+          <w:tblLayout w:type="fixed"/>
+          <w:tblCellMar>
+            <w:top w:w="0" w:type="dxa"/>
+            <w:left w:w="108" w:type="dxa"/>
+            <w:bottom w:w="0" w:type="dxa"/>
+            <w:right w:w="108" w:type="dxa"/>
+          </w:tblCellMar>
+        </w:tblPrEx>
+        <w:tc>
+          <w:tcPr>
+            <w:tcW w:w="1985" w:type="dxa"/>
+            <w:vMerge w:val="restart"/>
+            <w:tcBorders>
+              <w:top w:val="single" w:color="FFFFFF" w:themeColor="background1" w:sz="4" w:space="0"/>
+              <w:left w:val="single" w:color="FFFFFF" w:themeColor="background1" w:sz="4" w:space="0"/>
+              <w:right w:val="nil"/>
+              <w:insideV w:val="nil"/>
+            </w:tcBorders>
+            <w:shd w:val="clear" w:color="auto" w:fill="A5A5A5" w:themeFill="accent3"/>
+            <w:vAlign w:val="center"/>
+          </w:tcPr>
+          <w:p>
+            <w:pPr>
+              <w:pStyle w:val="10"/>
+              <w:ind w:firstLine="0" w:firstLineChars="0"/>
+              <w:jc w:val="center"/>
+              <w:rPr>
+                <w:b/>
+                <w:bCs/>
+                <w:color w:val="FFFFFF" w:themeColor="background1"/>
+                <w14:textFill>
+                  <w14:solidFill>
+                    <w14:schemeClr w14:val="bg1"/>
+                  </w14:solidFill>
+                </w14:textFill>
+              </w:rPr>
+            </w:pPr>
+            <w:r>
+              <w:rPr>
+                <w:rFonts w:hint="eastAsia"/>
+                <w:b/>
+                <w:bCs/>
+                <w:color w:val="FFFFFF" w:themeColor="background1"/>
+                <w14:textFill>
+                  <w14:solidFill>
+                    <w14:schemeClr w14:val="bg1"/>
+                  </w14:solidFill>
+                </w14:textFill>
+              </w:rPr>
+              <w:t>项目进度</w:t>
+            </w:r>
+          </w:p>
+        </w:tc>
+        <w:tc>
+          <w:tcPr>
+            <w:tcW w:w="5891" w:type="dxa"/>
+            <w:tcBorders>
+              <w:top w:val="single" w:color="FFFFFF" w:themeColor="background1" w:sz="4" w:space="0"/>
+              <w:right w:val="single" w:color="FFFFFF" w:themeColor="background1" w:sz="4" w:space="0"/>
+              <w:insideV w:val="nil"/>
+            </w:tcBorders>
+            <w:shd w:val="clear" w:color="auto" w:fill="D8D8D8" w:themeFill="background1" w:themeFillShade="D9"/>
+          </w:tcPr>
+          <w:p>
+            <w:pPr>
+              <w:pStyle w:val="10"/>
+              <w:ind w:firstLine="0" w:firstLineChars="0"/>
+              <w:rPr>
+                <w:b w:val="0"/>
+                <w:bCs/>
+                <w:color w:val="auto"/>
+              </w:rPr>
+            </w:pPr>
+            <w:r>
+              <w:rPr>
+                <w:rFonts w:hint="eastAsia" w:ascii="宋体" w:hAnsi="宋体"/>
+                <w:b w:val="0"/>
+                <w:bCs/>
+                <w:color w:val="auto"/>
+                <w:szCs w:val="21"/>
+              </w:rPr>
+              <w:t>整体进度：按进度</w:t>
+            </w:r>
+          </w:p>
+        </w:tc>
+      </w:tr>
+      <w:tr>
+        <w:tblPrEx>
+          <w:tblBorders>
+            <w:top w:val="single" w:color="FFFFFF" w:themeColor="background1" w:sz="4" w:space="0"/>
+            <w:left w:val="single" w:color="FFFFFF" w:themeColor="background1" w:sz="4" w:space="0"/>
+            <w:bottom w:val="single" w:color="FFFFFF" w:themeColor="background1" w:sz="4" w:space="0"/>
+            <w:right w:val="single" w:color="FFFFFF" w:themeColor="background1" w:sz="4" w:space="0"/>
+            <w:insideH w:val="single" w:color="FFFFFF" w:themeColor="background1" w:sz="4" w:space="0"/>
+            <w:insideV w:val="single" w:color="FFFFFF" w:themeColor="background1" w:sz="4" w:space="0"/>
+          </w:tblBorders>
+          <w:tblLayout w:type="fixed"/>
+          <w:tblCellMar>
+            <w:top w:w="0" w:type="dxa"/>
+            <w:left w:w="108" w:type="dxa"/>
+            <w:bottom w:w="0" w:type="dxa"/>
+            <w:right w:w="108" w:type="dxa"/>
+          </w:tblCellMar>
+        </w:tblPrEx>
+        <w:tc>
+          <w:tcPr>
+            <w:tcW w:w="1985" w:type="dxa"/>
+            <w:vMerge w:val="continue"/>
+            <w:tcBorders>
+              <w:left w:val="single" w:color="FFFFFF" w:themeColor="background1" w:sz="4" w:space="0"/>
+              <w:bottom w:val="single" w:color="FFFFFF" w:themeColor="background1" w:sz="4" w:space="0"/>
+            </w:tcBorders>
+            <w:shd w:val="clear" w:color="auto" w:fill="A5A5A5" w:themeFill="accent3"/>
+          </w:tcPr>
+          <w:p>
+            <w:pPr>
+              <w:pStyle w:val="10"/>
+              <w:ind w:firstLine="0" w:firstLineChars="0"/>
+              <w:rPr>
+                <w:b/>
+                <w:bCs/>
+                <w:color w:val="FFFFFF" w:themeColor="background1"/>
+                <w14:textFill>
+                  <w14:solidFill>
+                    <w14:schemeClr w14:val="bg1"/>
+                  </w14:solidFill>
+                </w14:textFill>
+              </w:rPr>
+            </w:pPr>
+          </w:p>
+        </w:tc>
+        <w:tc>
+          <w:tcPr>
+            <w:tcW w:w="5891" w:type="dxa"/>
+            <w:shd w:val="clear" w:color="auto" w:fill="DADADA" w:themeFill="accent3" w:themeFillTint="66"/>
+          </w:tcPr>
+          <w:p>
+            <w:pPr>
+              <w:pStyle w:val="10"/>
+              <w:ind w:firstLine="0" w:firstLineChars="0"/>
+            </w:pPr>
+          </w:p>
+        </w:tc>
+      </w:tr>
+    </w:tbl>
+    <w:p>
+      <w:pPr>
+        <w:pStyle w:val="10"/>
+        <w:ind w:left="420" w:firstLine="0" w:firstLineChars="0"/>
+      </w:pPr>
+    </w:p>
+    <w:p>
+      <w:pPr>
+        <w:pStyle w:val="10"/>
+        <w:numPr>
+          <w:ilvl w:val="0"/>
+          <w:numId w:val="1"/>
+        </w:numPr>
+        <w:ind w:firstLineChars="0"/>
+      </w:pPr>
+      <w:r>
+        <w:rPr>
+          <w:rFonts w:hint="eastAsia"/>
+        </w:rPr>
+        <w:t>本周完成的工作描述</w:t>
+      </w:r>
+    </w:p>
+    <w:tbl>
+      <w:tblPr>
+        <w:tblStyle w:val="12"/>
+        <w:tblW w:w="8296" w:type="dxa"/>
+        <w:tblInd w:w="0" w:type="dxa"/>
+        <w:tblBorders>
+          <w:top w:val="single" w:color="C8C8C8" w:themeColor="accent3" w:themeTint="99" w:sz="4" w:space="0"/>
+          <w:left w:val="single" w:color="C8C8C8" w:themeColor="accent3" w:themeTint="99" w:sz="4" w:space="0"/>
+          <w:bottom w:val="single" w:color="C8C8C8" w:themeColor="accent3" w:themeTint="99" w:sz="4" w:space="0"/>
+          <w:right w:val="single" w:color="C8C8C8" w:themeColor="accent3" w:themeTint="99" w:sz="4" w:space="0"/>
+          <w:insideH w:val="single" w:color="C8C8C8" w:themeColor="accent3" w:themeTint="99" w:sz="4" w:space="0"/>
+          <w:insideV w:val="single" w:color="C8C8C8" w:themeColor="accent3" w:themeTint="99" w:sz="4" w:space="0"/>
+        </w:tblBorders>
+        <w:tblLayout w:type="fixed"/>
+        <w:tblCellMar>
+          <w:top w:w="0" w:type="dxa"/>
+          <w:left w:w="108" w:type="dxa"/>
+          <w:bottom w:w="0" w:type="dxa"/>
+          <w:right w:w="108" w:type="dxa"/>
+        </w:tblCellMar>
+      </w:tblPr>
+      <w:tblGrid>
+        <w:gridCol w:w="2765"/>
+        <w:gridCol w:w="2765"/>
+        <w:gridCol w:w="2766"/>
+      </w:tblGrid>
+      <w:tr>
+        <w:tblPrEx>
+          <w:tblBorders>
+            <w:top w:val="single" w:color="C8C8C8" w:themeColor="accent3" w:themeTint="99" w:sz="4" w:space="0"/>
+            <w:left w:val="single" w:color="C8C8C8" w:themeColor="accent3" w:themeTint="99" w:sz="4" w:space="0"/>
+            <w:bottom w:val="single" w:color="C8C8C8" w:themeColor="accent3" w:themeTint="99" w:sz="4" w:space="0"/>
+            <w:right w:val="single" w:color="C8C8C8" w:themeColor="accent3" w:themeTint="99" w:sz="4" w:space="0"/>
+            <w:insideH w:val="single" w:color="C8C8C8" w:themeColor="accent3" w:themeTint="99" w:sz="4" w:space="0"/>
+            <w:insideV w:val="single" w:color="C8C8C8" w:themeColor="accent3" w:themeTint="99" w:sz="4" w:space="0"/>
+          </w:tblBorders>
+          <w:tblLayout w:type="fixed"/>
+          <w:tblCellMar>
+            <w:top w:w="0" w:type="dxa"/>
+            <w:left w:w="108" w:type="dxa"/>
+            <w:bottom w:w="0" w:type="dxa"/>
+            <w:right w:w="108" w:type="dxa"/>
+          </w:tblCellMar>
+        </w:tblPrEx>
+        <w:tc>
+          <w:tcPr>
+            <w:tcW w:w="2765" w:type="dxa"/>
+            <w:tcBorders>
+              <w:top w:val="single" w:color="A5A5A5" w:themeColor="accent3" w:sz="4" w:space="0"/>
+              <w:left w:val="single" w:color="A5A5A5" w:themeColor="accent3" w:sz="4" w:space="0"/>
+              <w:bottom w:val="single" w:color="A5A5A5" w:themeColor="accent3" w:sz="4" w:space="0"/>
+              <w:right w:val="nil"/>
+              <w:insideH w:val="single" w:sz="4" w:space="0"/>
+              <w:insideV w:val="nil"/>
+            </w:tcBorders>
+            <w:shd w:val="clear" w:color="auto" w:fill="A5A5A5" w:themeFill="accent3"/>
+            <w:vAlign w:val="center"/>
+          </w:tcPr>
+          <w:p>
+            <w:pPr>
+              <w:pStyle w:val="10"/>
+              <w:ind w:firstLine="0" w:firstLineChars="0"/>
+              <w:jc w:val="center"/>
+              <w:rPr>
+                <w:b/>
+                <w:bCs/>
+                <w:color w:val="FFFFFF" w:themeColor="background1"/>
+                <w14:textFill>
+                  <w14:solidFill>
+                    <w14:schemeClr w14:val="bg1"/>
+                  </w14:solidFill>
+                </w14:textFill>
+              </w:rPr>
+            </w:pPr>
+            <w:r>
+              <w:rPr>
+                <w:rFonts w:hint="eastAsia"/>
+                <w:b/>
+                <w:bCs/>
+                <w:color w:val="FFFFFF" w:themeColor="background1"/>
+                <w14:textFill>
+                  <w14:solidFill>
+                    <w14:schemeClr w14:val="bg1"/>
+                  </w14:solidFill>
+                </w14:textFill>
+              </w:rPr>
+              <w:t>工作描述</w:t>
+            </w:r>
+          </w:p>
+        </w:tc>
+        <w:tc>
+          <w:tcPr>
+            <w:tcW w:w="2765" w:type="dxa"/>
+            <w:tcBorders>
+              <w:top w:val="single" w:color="A5A5A5" w:themeColor="accent3" w:sz="4" w:space="0"/>
+              <w:bottom w:val="single" w:color="A5A5A5" w:themeColor="accent3" w:sz="4" w:space="0"/>
+              <w:right w:val="nil"/>
+              <w:insideH w:val="single" w:sz="4" w:space="0"/>
+              <w:insideV w:val="nil"/>
+            </w:tcBorders>
+            <w:shd w:val="clear" w:color="auto" w:fill="A5A5A5" w:themeFill="accent3"/>
+            <w:vAlign w:val="center"/>
+          </w:tcPr>
+          <w:p>
+            <w:pPr>
+              <w:pStyle w:val="10"/>
+              <w:ind w:firstLine="0" w:firstLineChars="0"/>
+              <w:jc w:val="center"/>
+              <w:rPr>
+                <w:b/>
+                <w:bCs/>
+                <w:color w:val="FFFFFF" w:themeColor="background1"/>
+                <w14:textFill>
+                  <w14:solidFill>
+                    <w14:schemeClr w14:val="bg1"/>
+                  </w14:solidFill>
+                </w14:textFill>
+              </w:rPr>
+            </w:pPr>
+            <w:r>
+              <w:rPr>
+                <w:rFonts w:hint="eastAsia"/>
+                <w:b/>
+                <w:bCs/>
+                <w:color w:val="FFFFFF" w:themeColor="background1"/>
+                <w14:textFill>
+                  <w14:solidFill>
+                    <w14:schemeClr w14:val="bg1"/>
+                  </w14:solidFill>
+                </w14:textFill>
+              </w:rPr>
+              <w:t>完成比例</w:t>
+            </w:r>
+          </w:p>
+        </w:tc>
+        <w:tc>
+          <w:tcPr>
+            <w:tcW w:w="2766" w:type="dxa"/>
+            <w:tcBorders>
+              <w:top w:val="single" w:color="A5A5A5" w:themeColor="accent3" w:sz="4" w:space="0"/>
+              <w:bottom w:val="single" w:color="A5A5A5" w:themeColor="accent3" w:sz="4" w:space="0"/>
+              <w:right w:val="single" w:color="A5A5A5" w:themeColor="accent3" w:sz="4" w:space="0"/>
+              <w:insideH w:val="single" w:sz="4" w:space="0"/>
+              <w:insideV w:val="nil"/>
+            </w:tcBorders>
+            <w:shd w:val="clear" w:color="auto" w:fill="A5A5A5" w:themeFill="accent3"/>
+            <w:vAlign w:val="center"/>
+          </w:tcPr>
+          <w:p>
+            <w:pPr>
+              <w:pStyle w:val="10"/>
+              <w:ind w:firstLine="0" w:firstLineChars="0"/>
+              <w:jc w:val="center"/>
+              <w:rPr>
+                <w:b/>
+                <w:bCs/>
+                <w:color w:val="FFFFFF" w:themeColor="background1"/>
+                <w14:textFill>
+                  <w14:solidFill>
+                    <w14:schemeClr w14:val="bg1"/>
+                  </w14:solidFill>
+                </w14:textFill>
+              </w:rPr>
+            </w:pPr>
+            <w:r>
+              <w:rPr>
+                <w:rFonts w:hint="eastAsia"/>
+                <w:b/>
+                <w:bCs/>
+                <w:color w:val="FFFFFF" w:themeColor="background1"/>
+                <w14:textFill>
+                  <w14:solidFill>
+                    <w14:schemeClr w14:val="bg1"/>
+                  </w14:solidFill>
+                </w14:textFill>
+              </w:rPr>
+              <w:t>备注</w:t>
+            </w:r>
+          </w:p>
+        </w:tc>
+      </w:tr>
+      <w:tr>
+        <w:tblPrEx>
+          <w:tblBorders>
+            <w:top w:val="single" w:color="C8C8C8" w:themeColor="accent3" w:themeTint="99" w:sz="4" w:space="0"/>
+            <w:left w:val="single" w:color="C8C8C8" w:themeColor="accent3" w:themeTint="99" w:sz="4" w:space="0"/>
+            <w:bottom w:val="single" w:color="C8C8C8" w:themeColor="accent3" w:themeTint="99" w:sz="4" w:space="0"/>
+            <w:right w:val="single" w:color="C8C8C8" w:themeColor="accent3" w:themeTint="99" w:sz="4" w:space="0"/>
+            <w:insideH w:val="single" w:color="C8C8C8" w:themeColor="accent3" w:themeTint="99" w:sz="4" w:space="0"/>
+            <w:insideV w:val="single" w:color="C8C8C8" w:themeColor="accent3" w:themeTint="99" w:sz="4" w:space="0"/>
+          </w:tblBorders>
+          <w:tblLayout w:type="fixed"/>
+          <w:tblCellMar>
+            <w:top w:w="0" w:type="dxa"/>
+            <w:left w:w="108" w:type="dxa"/>
+            <w:bottom w:w="0" w:type="dxa"/>
+            <w:right w:w="108" w:type="dxa"/>
+          </w:tblCellMar>
+        </w:tblPrEx>
+        <w:tc>
+          <w:tcPr>
+            <w:tcW w:w="2765" w:type="dxa"/>
+            <w:shd w:val="clear" w:color="auto" w:fill="ECECEC" w:themeFill="accent3" w:themeFillTint="33"/>
+            <w:vAlign w:val="center"/>
+          </w:tcPr>
+          <w:p>
+            <w:pPr>
+              <w:pStyle w:val="10"/>
+              <w:ind w:firstLine="0" w:firstLineChars="0"/>
+              <w:jc w:val="center"/>
+              <w:rPr>
+                <w:b w:val="0"/>
+                <w:bCs/>
+              </w:rPr>
+            </w:pPr>
+            <w:r>
+              <w:rPr>
+                <w:rFonts w:hint="eastAsia"/>
+                <w:b w:val="0"/>
+                <w:bCs/>
+                <w:lang w:val="en-US" w:eastAsia="zh-CN"/>
+              </w:rPr>
+              <w:t>站点</w:t>
+            </w:r>
+            <w:bookmarkStart w:id="0" w:name="_GoBack"/>
+            <w:bookmarkEnd w:id="0"/>
+            <w:r>
+              <w:rPr>
+                <w:rFonts w:hint="eastAsia"/>
+                <w:b w:val="0"/>
+                <w:bCs/>
+              </w:rPr>
+              <w:t>查询编码</w:t>
+            </w:r>
+          </w:p>
+        </w:tc>
+        <w:tc>
+          <w:tcPr>
+            <w:tcW w:w="2765" w:type="dxa"/>
+            <w:shd w:val="clear" w:color="auto" w:fill="ECECEC" w:themeFill="accent3" w:themeFillTint="33"/>
+            <w:vAlign w:val="center"/>
+          </w:tcPr>
+          <w:p>
+            <w:pPr>
+              <w:pStyle w:val="10"/>
+              <w:ind w:firstLine="0" w:firstLineChars="0"/>
+              <w:jc w:val="center"/>
+            </w:pPr>
+            <w:r>
+              <w:rPr>
+                <w:rFonts w:hint="eastAsia"/>
+              </w:rPr>
+              <w:t>100%</w:t>
+            </w:r>
+          </w:p>
+        </w:tc>
+        <w:tc>
+          <w:tcPr>
+            <w:tcW w:w="2766" w:type="dxa"/>
+            <w:shd w:val="clear" w:color="auto" w:fill="ECECEC" w:themeFill="accent3" w:themeFillTint="33"/>
+            <w:vAlign w:val="center"/>
+          </w:tcPr>
+          <w:p>
+            <w:pPr>
+              <w:pStyle w:val="10"/>
+              <w:ind w:firstLine="0" w:firstLineChars="0"/>
+              <w:jc w:val="center"/>
+            </w:pPr>
+          </w:p>
+        </w:tc>
+      </w:tr>
+      <w:tr>
+        <w:tblPrEx>
+          <w:tblBorders>
+            <w:top w:val="single" w:color="C8C8C8" w:themeColor="accent3" w:themeTint="99" w:sz="4" w:space="0"/>
+            <w:left w:val="single" w:color="C8C8C8" w:themeColor="accent3" w:themeTint="99" w:sz="4" w:space="0"/>
+            <w:bottom w:val="single" w:color="C8C8C8" w:themeColor="accent3" w:themeTint="99" w:sz="4" w:space="0"/>
+            <w:right w:val="single" w:color="C8C8C8" w:themeColor="accent3" w:themeTint="99" w:sz="4" w:space="0"/>
+            <w:insideH w:val="single" w:color="C8C8C8" w:themeColor="accent3" w:themeTint="99" w:sz="4" w:space="0"/>
+            <w:insideV w:val="single" w:color="C8C8C8" w:themeColor="accent3" w:themeTint="99" w:sz="4" w:space="0"/>
+          </w:tblBorders>
+          <w:tblLayout w:type="fixed"/>
+          <w:tblCellMar>
+            <w:top w:w="0" w:type="dxa"/>
+            <w:left w:w="108" w:type="dxa"/>
+            <w:bottom w:w="0" w:type="dxa"/>
+            <w:right w:w="108" w:type="dxa"/>
+          </w:tblCellMar>
+        </w:tblPrEx>
+        <w:tc>
+          <w:tcPr>
+            <w:tcW w:w="2765" w:type="dxa"/>
+            <w:vAlign w:val="center"/>
+          </w:tcPr>
+          <w:p>
+            <w:pPr>
+              <w:pStyle w:val="10"/>
+              <w:ind w:firstLine="0" w:firstLineChars="0"/>
+              <w:jc w:val="center"/>
+              <w:rPr>
+                <w:b w:val="0"/>
+                <w:bCs/>
+              </w:rPr>
+            </w:pPr>
+            <w:r>
+              <w:rPr>
+                <w:rFonts w:hint="eastAsia"/>
+                <w:b w:val="0"/>
+                <w:bCs/>
+              </w:rPr>
+              <w:t>项目优化及评审</w:t>
+            </w:r>
+          </w:p>
+        </w:tc>
+        <w:tc>
+          <w:tcPr>
+            <w:tcW w:w="2765" w:type="dxa"/>
+            <w:vAlign w:val="center"/>
+          </w:tcPr>
+          <w:p>
+            <w:pPr>
+              <w:pStyle w:val="10"/>
+              <w:ind w:firstLine="0" w:firstLineChars="0"/>
+              <w:jc w:val="center"/>
+            </w:pPr>
+            <w:r>
+              <w:t>100</w:t>
+            </w:r>
+            <w:r>
+              <w:rPr>
+                <w:rFonts w:hint="eastAsia"/>
+              </w:rPr>
+              <w:t>%</w:t>
+            </w:r>
+          </w:p>
+        </w:tc>
+        <w:tc>
+          <w:tcPr>
+            <w:tcW w:w="2766" w:type="dxa"/>
+            <w:vAlign w:val="center"/>
+          </w:tcPr>
+          <w:p>
+            <w:pPr>
+              <w:pStyle w:val="10"/>
+              <w:ind w:firstLine="0" w:firstLineChars="0"/>
+              <w:jc w:val="center"/>
+            </w:pPr>
+          </w:p>
+        </w:tc>
+      </w:tr>
+    </w:tbl>
+    <w:p>
+      <w:pPr>
+        <w:pStyle w:val="10"/>
+        <w:ind w:left="420" w:firstLine="0" w:firstLineChars="0"/>
+      </w:pPr>
+    </w:p>
+    <w:p>
+      <w:pPr>
+        <w:pStyle w:val="10"/>
+        <w:numPr>
+          <w:ilvl w:val="0"/>
+          <w:numId w:val="1"/>
+        </w:numPr>
+        <w:ind w:firstLineChars="0"/>
+      </w:pPr>
+      <w:r>
+        <w:rPr>
+          <w:rFonts w:hint="eastAsia"/>
+        </w:rPr>
+        <w:t>本周未按计划完成的工作</w:t>
+      </w:r>
+    </w:p>
+    <w:tbl>
+      <w:tblPr>
+        <w:tblStyle w:val="12"/>
+        <w:tblW w:w="8296" w:type="dxa"/>
+        <w:tblInd w:w="0" w:type="dxa"/>
+        <w:tblBorders>
+          <w:top w:val="single" w:color="C8C8C8" w:themeColor="accent3" w:themeTint="99" w:sz="4" w:space="0"/>
+          <w:left w:val="single" w:color="C8C8C8" w:themeColor="accent3" w:themeTint="99" w:sz="4" w:space="0"/>
+          <w:bottom w:val="single" w:color="C8C8C8" w:themeColor="accent3" w:themeTint="99" w:sz="4" w:space="0"/>
+          <w:right w:val="single" w:color="C8C8C8" w:themeColor="accent3" w:themeTint="99" w:sz="4" w:space="0"/>
+          <w:insideH w:val="single" w:color="C8C8C8" w:themeColor="accent3" w:themeTint="99" w:sz="4" w:space="0"/>
+          <w:insideV w:val="single" w:color="C8C8C8" w:themeColor="accent3" w:themeTint="99" w:sz="4" w:space="0"/>
+        </w:tblBorders>
+        <w:tblLayout w:type="fixed"/>
+        <w:tblCellMar>
+          <w:top w:w="0" w:type="dxa"/>
+          <w:left w:w="108" w:type="dxa"/>
+          <w:bottom w:w="0" w:type="dxa"/>
+          <w:right w:w="108" w:type="dxa"/>
+        </w:tblCellMar>
+      </w:tblPr>
+      <w:tblGrid>
+        <w:gridCol w:w="2765"/>
+        <w:gridCol w:w="2765"/>
+        <w:gridCol w:w="2766"/>
+      </w:tblGrid>
+      <w:tr>
+        <w:tblPrEx>
+          <w:tblBorders>
+            <w:top w:val="single" w:color="C8C8C8" w:themeColor="accent3" w:themeTint="99" w:sz="4" w:space="0"/>
+            <w:left w:val="single" w:color="C8C8C8" w:themeColor="accent3" w:themeTint="99" w:sz="4" w:space="0"/>
+            <w:bottom w:val="single" w:color="C8C8C8" w:themeColor="accent3" w:themeTint="99" w:sz="4" w:space="0"/>
+            <w:right w:val="single" w:color="C8C8C8" w:themeColor="accent3" w:themeTint="99" w:sz="4" w:space="0"/>
+            <w:insideH w:val="single" w:color="C8C8C8" w:themeColor="accent3" w:themeTint="99" w:sz="4" w:space="0"/>
+            <w:insideV w:val="single" w:color="C8C8C8" w:themeColor="accent3" w:themeTint="99" w:sz="4" w:space="0"/>
+          </w:tblBorders>
+          <w:tblLayout w:type="fixed"/>
+          <w:tblCellMar>
+            <w:top w:w="0" w:type="dxa"/>
+            <w:left w:w="108" w:type="dxa"/>
+            <w:bottom w:w="0" w:type="dxa"/>
+            <w:right w:w="108" w:type="dxa"/>
+          </w:tblCellMar>
+        </w:tblPrEx>
+        <w:tc>
+          <w:tcPr>
+            <w:tcW w:w="2765" w:type="dxa"/>
+            <w:tcBorders>
+              <w:top w:val="single" w:color="A5A5A5" w:themeColor="accent3" w:sz="4" w:space="0"/>
+              <w:left w:val="single" w:color="A5A5A5" w:themeColor="accent3" w:sz="4" w:space="0"/>
+              <w:bottom w:val="single" w:color="A5A5A5" w:themeColor="accent3" w:sz="4" w:space="0"/>
+              <w:right w:val="nil"/>
+              <w:insideH w:val="single" w:sz="4" w:space="0"/>
+              <w:insideV w:val="nil"/>
+            </w:tcBorders>
+            <w:shd w:val="clear" w:color="auto" w:fill="A5A5A5" w:themeFill="accent3"/>
+            <w:vAlign w:val="center"/>
+          </w:tcPr>
+          <w:p>
+            <w:pPr>
+              <w:pStyle w:val="10"/>
+              <w:ind w:firstLine="0" w:firstLineChars="0"/>
+              <w:jc w:val="center"/>
+              <w:rPr>
+                <w:b/>
+                <w:bCs/>
+                <w:color w:val="FFFFFF" w:themeColor="background1"/>
+                <w14:textFill>
+                  <w14:solidFill>
+                    <w14:schemeClr w14:val="bg1"/>
+                  </w14:solidFill>
+                </w14:textFill>
+              </w:rPr>
+            </w:pPr>
+            <w:r>
+              <w:rPr>
+                <w:rFonts w:hint="eastAsia"/>
+                <w:b/>
+                <w:bCs/>
+                <w:color w:val="FFFFFF" w:themeColor="background1"/>
+                <w14:textFill>
+                  <w14:solidFill>
+                    <w14:schemeClr w14:val="bg1"/>
+                  </w14:solidFill>
+                </w14:textFill>
+              </w:rPr>
+              <w:t>工作描述</w:t>
+            </w:r>
+          </w:p>
+        </w:tc>
+        <w:tc>
+          <w:tcPr>
+            <w:tcW w:w="2765" w:type="dxa"/>
+            <w:tcBorders>
+              <w:top w:val="single" w:color="A5A5A5" w:themeColor="accent3" w:sz="4" w:space="0"/>
+              <w:bottom w:val="single" w:color="A5A5A5" w:themeColor="accent3" w:sz="4" w:space="0"/>
+              <w:right w:val="nil"/>
+              <w:insideH w:val="single" w:sz="4" w:space="0"/>
+              <w:insideV w:val="nil"/>
+            </w:tcBorders>
+            <w:shd w:val="clear" w:color="auto" w:fill="A5A5A5" w:themeFill="accent3"/>
+            <w:vAlign w:val="center"/>
+          </w:tcPr>
+          <w:p>
+            <w:pPr>
+              <w:pStyle w:val="10"/>
+              <w:ind w:firstLine="0" w:firstLineChars="0"/>
+              <w:jc w:val="center"/>
+              <w:rPr>
+                <w:b/>
+                <w:bCs/>
+                <w:color w:val="FFFFFF" w:themeColor="background1"/>
+                <w14:textFill>
+                  <w14:solidFill>
+                    <w14:schemeClr w14:val="bg1"/>
+                  </w14:solidFill>
+                </w14:textFill>
+              </w:rPr>
+            </w:pPr>
+            <w:r>
+              <w:rPr>
+                <w:rFonts w:hint="eastAsia"/>
+                <w:b/>
+                <w:bCs/>
+                <w:color w:val="FFFFFF" w:themeColor="background1"/>
+                <w14:textFill>
+                  <w14:solidFill>
+                    <w14:schemeClr w14:val="bg1"/>
+                  </w14:solidFill>
+                </w14:textFill>
+              </w:rPr>
+              <w:t>原因</w:t>
+            </w:r>
+          </w:p>
+        </w:tc>
+        <w:tc>
+          <w:tcPr>
+            <w:tcW w:w="2766" w:type="dxa"/>
+            <w:tcBorders>
+              <w:top w:val="single" w:color="A5A5A5" w:themeColor="accent3" w:sz="4" w:space="0"/>
+              <w:bottom w:val="single" w:color="A5A5A5" w:themeColor="accent3" w:sz="4" w:space="0"/>
+              <w:right w:val="single" w:color="A5A5A5" w:themeColor="accent3" w:sz="4" w:space="0"/>
+              <w:insideH w:val="single" w:sz="4" w:space="0"/>
+              <w:insideV w:val="nil"/>
+            </w:tcBorders>
+            <w:shd w:val="clear" w:color="auto" w:fill="A5A5A5" w:themeFill="accent3"/>
+            <w:vAlign w:val="center"/>
+          </w:tcPr>
+          <w:p>
+            <w:pPr>
+              <w:pStyle w:val="10"/>
+              <w:ind w:firstLine="0" w:firstLineChars="0"/>
+              <w:jc w:val="center"/>
+              <w:rPr>
+                <w:b/>
+                <w:bCs/>
+                <w:color w:val="FFFFFF" w:themeColor="background1"/>
+                <w14:textFill>
+                  <w14:solidFill>
+                    <w14:schemeClr w14:val="bg1"/>
+                  </w14:solidFill>
+                </w14:textFill>
+              </w:rPr>
+            </w:pPr>
+            <w:r>
+              <w:rPr>
+                <w:rFonts w:hint="eastAsia"/>
+                <w:b/>
+                <w:bCs/>
+                <w:color w:val="FFFFFF" w:themeColor="background1"/>
+                <w14:textFill>
+                  <w14:solidFill>
+                    <w14:schemeClr w14:val="bg1"/>
+                  </w14:solidFill>
+                </w14:textFill>
+              </w:rPr>
+              <w:t>备注</w:t>
+            </w:r>
+          </w:p>
+        </w:tc>
+      </w:tr>
+      <w:tr>
+        <w:tblPrEx>
+          <w:tblBorders>
+            <w:top w:val="single" w:color="C8C8C8" w:themeColor="accent3" w:themeTint="99" w:sz="4" w:space="0"/>
+            <w:left w:val="single" w:color="C8C8C8" w:themeColor="accent3" w:themeTint="99" w:sz="4" w:space="0"/>
+            <w:bottom w:val="single" w:color="C8C8C8" w:themeColor="accent3" w:themeTint="99" w:sz="4" w:space="0"/>
+            <w:right w:val="single" w:color="C8C8C8" w:themeColor="accent3" w:themeTint="99" w:sz="4" w:space="0"/>
+            <w:insideH w:val="single" w:color="C8C8C8" w:themeColor="accent3" w:themeTint="99" w:sz="4" w:space="0"/>
+            <w:insideV w:val="single" w:color="C8C8C8" w:themeColor="accent3" w:themeTint="99" w:sz="4" w:space="0"/>
+          </w:tblBorders>
+          <w:tblLayout w:type="fixed"/>
+          <w:tblCellMar>
+            <w:top w:w="0" w:type="dxa"/>
+            <w:left w:w="108" w:type="dxa"/>
+            <w:bottom w:w="0" w:type="dxa"/>
+            <w:right w:w="108" w:type="dxa"/>
+          </w:tblCellMar>
+        </w:tblPrEx>
+        <w:tc>
+          <w:tcPr>
+            <w:tcW w:w="2765" w:type="dxa"/>
+            <w:shd w:val="clear" w:color="auto" w:fill="ECECEC" w:themeFill="accent3" w:themeFillTint="33"/>
+            <w:vAlign w:val="center"/>
+          </w:tcPr>
+          <w:p>
+            <w:pPr>
+              <w:pStyle w:val="10"/>
+              <w:ind w:firstLine="0" w:firstLineChars="0"/>
+              <w:jc w:val="center"/>
+              <w:rPr>
+                <w:b w:val="0"/>
+                <w:bCs/>
+              </w:rPr>
+            </w:pPr>
+            <w:r>
+              <w:rPr>
+                <w:b w:val="0"/>
+                <w:bCs/>
+              </w:rPr>
+              <w:t>无</w:t>
+            </w:r>
+          </w:p>
+        </w:tc>
+        <w:tc>
+          <w:tcPr>
+            <w:tcW w:w="2765" w:type="dxa"/>
+            <w:shd w:val="clear" w:color="auto" w:fill="ECECEC" w:themeFill="accent3" w:themeFillTint="33"/>
+            <w:vAlign w:val="center"/>
+          </w:tcPr>
+          <w:p>
+            <w:pPr>
+              <w:pStyle w:val="10"/>
+              <w:ind w:firstLine="0" w:firstLineChars="0"/>
+              <w:jc w:val="center"/>
+            </w:pPr>
+          </w:p>
+        </w:tc>
+        <w:tc>
+          <w:tcPr>
+            <w:tcW w:w="2766" w:type="dxa"/>
+            <w:shd w:val="clear" w:color="auto" w:fill="ECECEC" w:themeFill="accent3" w:themeFillTint="33"/>
+            <w:vAlign w:val="center"/>
+          </w:tcPr>
+          <w:p>
+            <w:pPr>
+              <w:pStyle w:val="10"/>
+              <w:ind w:firstLine="0" w:firstLineChars="0"/>
+              <w:jc w:val="center"/>
+            </w:pPr>
+          </w:p>
+        </w:tc>
+      </w:tr>
+    </w:tbl>
+    <w:p>
+      <w:pPr>
+        <w:pStyle w:val="10"/>
+        <w:ind w:left="420" w:firstLine="0" w:firstLineChars="0"/>
+      </w:pPr>
+    </w:p>
+    <w:p>
+      <w:pPr>
+        <w:pStyle w:val="10"/>
+        <w:numPr>
+          <w:ilvl w:val="0"/>
+          <w:numId w:val="1"/>
+        </w:numPr>
+        <w:ind w:firstLineChars="0"/>
+      </w:pPr>
+      <w:r>
+        <w:rPr>
+          <w:rFonts w:hint="eastAsia"/>
+        </w:rPr>
+        <w:t>下周工作计划</w:t>
+      </w:r>
+    </w:p>
+    <w:tbl>
+      <w:tblPr>
+        <w:tblStyle w:val="12"/>
+        <w:tblW w:w="8296" w:type="dxa"/>
+        <w:tblInd w:w="0" w:type="dxa"/>
+        <w:tblBorders>
+          <w:top w:val="single" w:color="C8C8C8" w:themeColor="accent3" w:themeTint="99" w:sz="4" w:space="0"/>
+          <w:left w:val="single" w:color="C8C8C8" w:themeColor="accent3" w:themeTint="99" w:sz="4" w:space="0"/>
+          <w:bottom w:val="single" w:color="C8C8C8" w:themeColor="accent3" w:themeTint="99" w:sz="4" w:space="0"/>
+          <w:right w:val="single" w:color="C8C8C8" w:themeColor="accent3" w:themeTint="99" w:sz="4" w:space="0"/>
+          <w:insideH w:val="single" w:color="C8C8C8" w:themeColor="accent3" w:themeTint="99" w:sz="4" w:space="0"/>
+          <w:insideV w:val="single" w:color="C8C8C8" w:themeColor="accent3" w:themeTint="99" w:sz="4" w:space="0"/>
+        </w:tblBorders>
+        <w:tblLayout w:type="fixed"/>
+        <w:tblCellMar>
+          <w:top w:w="0" w:type="dxa"/>
+          <w:left w:w="108" w:type="dxa"/>
+          <w:bottom w:w="0" w:type="dxa"/>
+          <w:right w:w="108" w:type="dxa"/>
+        </w:tblCellMar>
+      </w:tblPr>
+      <w:tblGrid>
+        <w:gridCol w:w="2765"/>
+        <w:gridCol w:w="632"/>
+        <w:gridCol w:w="2133"/>
+        <w:gridCol w:w="2766"/>
+      </w:tblGrid>
+      <w:tr>
+        <w:tblPrEx>
+          <w:tblBorders>
+            <w:top w:val="single" w:color="C8C8C8" w:themeColor="accent3" w:themeTint="99" w:sz="4" w:space="0"/>
+            <w:left w:val="single" w:color="C8C8C8" w:themeColor="accent3" w:themeTint="99" w:sz="4" w:space="0"/>
+            <w:bottom w:val="single" w:color="C8C8C8" w:themeColor="accent3" w:themeTint="99" w:sz="4" w:space="0"/>
+            <w:right w:val="single" w:color="C8C8C8" w:themeColor="accent3" w:themeTint="99" w:sz="4" w:space="0"/>
+            <w:insideH w:val="single" w:color="C8C8C8" w:themeColor="accent3" w:themeTint="99" w:sz="4" w:space="0"/>
+            <w:insideV w:val="single" w:color="C8C8C8" w:themeColor="accent3" w:themeTint="99" w:sz="4" w:space="0"/>
+          </w:tblBorders>
+          <w:tblLayout w:type="fixed"/>
+          <w:tblCellMar>
+            <w:top w:w="0" w:type="dxa"/>
+            <w:left w:w="108" w:type="dxa"/>
+            <w:bottom w:w="0" w:type="dxa"/>
+            <w:right w:w="108" w:type="dxa"/>
+          </w:tblCellMar>
+        </w:tblPrEx>
+        <w:tc>
+          <w:tcPr>
+            <w:tcW w:w="2765" w:type="dxa"/>
+            <w:tcBorders>
+              <w:top w:val="single" w:color="A5A5A5" w:themeColor="accent3" w:sz="4" w:space="0"/>
+              <w:left w:val="single" w:color="A5A5A5" w:themeColor="accent3" w:sz="4" w:space="0"/>
+              <w:bottom w:val="single" w:color="A5A5A5" w:themeColor="accent3" w:sz="4" w:space="0"/>
+              <w:right w:val="nil"/>
+              <w:insideH w:val="single" w:sz="4" w:space="0"/>
+              <w:insideV w:val="nil"/>
+            </w:tcBorders>
+            <w:shd w:val="clear" w:color="auto" w:fill="A5A5A5" w:themeFill="accent3"/>
+            <w:vAlign w:val="center"/>
+          </w:tcPr>
+          <w:p>
+            <w:pPr>
+              <w:pStyle w:val="10"/>
+              <w:ind w:firstLine="0" w:firstLineChars="0"/>
+              <w:jc w:val="center"/>
+              <w:rPr>
+                <w:b/>
+                <w:bCs/>
+                <w:color w:val="FFFFFF" w:themeColor="background1"/>
+                <w14:textFill>
+                  <w14:solidFill>
+                    <w14:schemeClr w14:val="bg1"/>
+                  </w14:solidFill>
+                </w14:textFill>
+              </w:rPr>
+            </w:pPr>
+            <w:r>
+              <w:rPr>
+                <w:rFonts w:hint="eastAsia"/>
+                <w:b/>
+                <w:bCs/>
+                <w:color w:val="FFFFFF" w:themeColor="background1"/>
+                <w14:textFill>
+                  <w14:solidFill>
+                    <w14:schemeClr w14:val="bg1"/>
+                  </w14:solidFill>
+                </w14:textFill>
+              </w:rPr>
+              <w:t>工作描述</w:t>
+            </w:r>
+          </w:p>
+        </w:tc>
+        <w:tc>
+          <w:tcPr>
+            <w:tcW w:w="2765" w:type="dxa"/>
+            <w:gridSpan w:val="2"/>
+            <w:tcBorders>
+              <w:top w:val="single" w:color="A5A5A5" w:themeColor="accent3" w:sz="4" w:space="0"/>
+              <w:bottom w:val="single" w:color="A5A5A5" w:themeColor="accent3" w:sz="4" w:space="0"/>
+              <w:right w:val="nil"/>
+              <w:insideH w:val="single" w:sz="4" w:space="0"/>
+              <w:insideV w:val="nil"/>
+            </w:tcBorders>
+            <w:shd w:val="clear" w:color="auto" w:fill="A5A5A5" w:themeFill="accent3"/>
+            <w:vAlign w:val="center"/>
+          </w:tcPr>
+          <w:p>
+            <w:pPr>
+              <w:pStyle w:val="10"/>
+              <w:ind w:firstLine="0" w:firstLineChars="0"/>
+              <w:jc w:val="center"/>
+              <w:rPr>
+                <w:b/>
+                <w:bCs/>
+                <w:color w:val="FFFFFF" w:themeColor="background1"/>
+                <w14:textFill>
+                  <w14:solidFill>
+                    <w14:schemeClr w14:val="bg1"/>
+                  </w14:solidFill>
+                </w14:textFill>
+              </w:rPr>
+            </w:pPr>
+            <w:r>
+              <w:rPr>
+                <w:rFonts w:hint="eastAsia"/>
+                <w:b/>
+                <w:bCs/>
+                <w:color w:val="FFFFFF" w:themeColor="background1"/>
+                <w14:textFill>
+                  <w14:solidFill>
+                    <w14:schemeClr w14:val="bg1"/>
+                  </w14:solidFill>
+                </w14:textFill>
+              </w:rPr>
+              <w:t>进度计划</w:t>
+            </w:r>
+          </w:p>
+        </w:tc>
+        <w:tc>
+          <w:tcPr>
+            <w:tcW w:w="2766" w:type="dxa"/>
+            <w:tcBorders>
+              <w:top w:val="single" w:color="A5A5A5" w:themeColor="accent3" w:sz="4" w:space="0"/>
+              <w:bottom w:val="single" w:color="A5A5A5" w:themeColor="accent3" w:sz="4" w:space="0"/>
+              <w:right w:val="single" w:color="A5A5A5" w:themeColor="accent3" w:sz="4" w:space="0"/>
+              <w:insideH w:val="single" w:sz="4" w:space="0"/>
+              <w:insideV w:val="nil"/>
+            </w:tcBorders>
+            <w:shd w:val="clear" w:color="auto" w:fill="A5A5A5" w:themeFill="accent3"/>
+            <w:vAlign w:val="center"/>
+          </w:tcPr>
+          <w:p>
+            <w:pPr>
+              <w:pStyle w:val="10"/>
+              <w:ind w:firstLine="0" w:firstLineChars="0"/>
+              <w:jc w:val="center"/>
+              <w:rPr>
+                <w:b/>
+                <w:bCs/>
+                <w:color w:val="FFFFFF" w:themeColor="background1"/>
+                <w14:textFill>
+                  <w14:solidFill>
+                    <w14:schemeClr w14:val="bg1"/>
+                  </w14:solidFill>
+                </w14:textFill>
+              </w:rPr>
+            </w:pPr>
+            <w:r>
+              <w:rPr>
+                <w:rFonts w:hint="eastAsia"/>
+                <w:b/>
+                <w:bCs/>
+                <w:color w:val="FFFFFF" w:themeColor="background1"/>
+                <w14:textFill>
+                  <w14:solidFill>
+                    <w14:schemeClr w14:val="bg1"/>
+                  </w14:solidFill>
+                </w14:textFill>
+              </w:rPr>
+              <w:t>备注</w:t>
+            </w:r>
+          </w:p>
+        </w:tc>
+      </w:tr>
+      <w:tr>
+        <w:tblPrEx>
+          <w:tblBorders>
+            <w:top w:val="single" w:color="C8C8C8" w:themeColor="accent3" w:themeTint="99" w:sz="4" w:space="0"/>
+            <w:left w:val="single" w:color="C8C8C8" w:themeColor="accent3" w:themeTint="99" w:sz="4" w:space="0"/>
+            <w:bottom w:val="single" w:color="C8C8C8" w:themeColor="accent3" w:themeTint="99" w:sz="4" w:space="0"/>
+            <w:right w:val="single" w:color="C8C8C8" w:themeColor="accent3" w:themeTint="99" w:sz="4" w:space="0"/>
+            <w:insideH w:val="single" w:color="C8C8C8" w:themeColor="accent3" w:themeTint="99" w:sz="4" w:space="0"/>
+            <w:insideV w:val="single" w:color="C8C8C8" w:themeColor="accent3" w:themeTint="99" w:sz="4" w:space="0"/>
+          </w:tblBorders>
+          <w:tblLayout w:type="fixed"/>
+          <w:tblCellMar>
+            <w:top w:w="0" w:type="dxa"/>
+            <w:left w:w="108" w:type="dxa"/>
+            <w:bottom w:w="0" w:type="dxa"/>
+            <w:right w:w="108" w:type="dxa"/>
+          </w:tblCellMar>
+        </w:tblPrEx>
+        <w:trPr>
+          <w:trHeight w:val="357" w:hRule="atLeast"/>
+        </w:trPr>
+        <w:tc>
+          <w:tcPr>
+            <w:tcW w:w="3397" w:type="dxa"/>
+            <w:gridSpan w:val="2"/>
+            <w:shd w:val="clear" w:color="auto" w:fill="ECECEC" w:themeFill="accent3" w:themeFillTint="33"/>
+          </w:tcPr>
+          <w:p>
+            <w:pPr>
+              <w:pStyle w:val="4"/>
+              <w:ind w:left="0" w:right="25"/>
+              <w:jc w:val="center"/>
+              <w:rPr>
+                <w:rFonts w:hint="eastAsia"/>
+                <w:b w:val="0"/>
+                <w:bCs/>
+                <w:lang w:eastAsia="zh-CN"/>
+              </w:rPr>
+            </w:pPr>
+          </w:p>
+        </w:tc>
+        <w:tc>
+          <w:tcPr>
+            <w:tcW w:w="2133" w:type="dxa"/>
+            <w:shd w:val="clear" w:color="auto" w:fill="ECECEC" w:themeFill="accent3" w:themeFillTint="33"/>
+          </w:tcPr>
+          <w:p>
+            <w:pPr>
+              <w:pStyle w:val="4"/>
+              <w:ind w:left="0" w:right="25"/>
+              <w:jc w:val="center"/>
+              <w:rPr>
+                <w:rFonts w:hint="eastAsia"/>
+                <w:lang w:eastAsia="zh-CN"/>
+              </w:rPr>
+            </w:pPr>
+          </w:p>
+        </w:tc>
+        <w:tc>
+          <w:tcPr>
+            <w:tcW w:w="2766" w:type="dxa"/>
+            <w:shd w:val="clear" w:color="auto" w:fill="ECECEC" w:themeFill="accent3" w:themeFillTint="33"/>
+          </w:tcPr>
+          <w:p>
+            <w:pPr>
+              <w:pStyle w:val="4"/>
+              <w:ind w:left="0" w:right="25"/>
+              <w:rPr>
+                <w:rFonts w:hint="eastAsia"/>
+                <w:lang w:eastAsia="zh-CN"/>
+              </w:rPr>
+            </w:pPr>
+          </w:p>
+        </w:tc>
+      </w:tr>
+    </w:tbl>
+    <w:p>
+      <w:pPr>
+        <w:pStyle w:val="10"/>
+        <w:ind w:left="420" w:firstLine="0" w:firstLineChars="0"/>
+      </w:pPr>
+    </w:p>
+    <w:p>
+      <w:pPr>
+        <w:pStyle w:val="10"/>
+        <w:numPr>
+          <w:ilvl w:val="0"/>
+          <w:numId w:val="1"/>
+        </w:numPr>
+        <w:ind w:firstLineChars="0"/>
+      </w:pPr>
+      <w:r>
+        <w:rPr>
+          <w:rFonts w:hint="eastAsia"/>
+        </w:rPr>
+        <w:t>出现的问题/风险与解决方法</w:t>
+      </w:r>
+    </w:p>
+    <w:tbl>
+      <w:tblPr>
+        <w:tblStyle w:val="12"/>
+        <w:tblW w:w="8296" w:type="dxa"/>
+        <w:tblInd w:w="0" w:type="dxa"/>
+        <w:tblBorders>
+          <w:top w:val="single" w:color="C8C8C8" w:themeColor="accent3" w:themeTint="99" w:sz="4" w:space="0"/>
+          <w:left w:val="single" w:color="C8C8C8" w:themeColor="accent3" w:themeTint="99" w:sz="4" w:space="0"/>
+          <w:bottom w:val="single" w:color="C8C8C8" w:themeColor="accent3" w:themeTint="99" w:sz="4" w:space="0"/>
+          <w:right w:val="single" w:color="C8C8C8" w:themeColor="accent3" w:themeTint="99" w:sz="4" w:space="0"/>
+          <w:insideH w:val="single" w:color="C8C8C8" w:themeColor="accent3" w:themeTint="99" w:sz="4" w:space="0"/>
+          <w:insideV w:val="single" w:color="C8C8C8" w:themeColor="accent3" w:themeTint="99" w:sz="4" w:space="0"/>
+        </w:tblBorders>
+        <w:tblLayout w:type="fixed"/>
+        <w:tblCellMar>
+          <w:top w:w="0" w:type="dxa"/>
+          <w:left w:w="108" w:type="dxa"/>
+          <w:bottom w:w="0" w:type="dxa"/>
+          <w:right w:w="108" w:type="dxa"/>
+        </w:tblCellMar>
+      </w:tblPr>
+      <w:tblGrid>
+        <w:gridCol w:w="2074"/>
+        <w:gridCol w:w="2074"/>
+        <w:gridCol w:w="2074"/>
+        <w:gridCol w:w="2074"/>
+      </w:tblGrid>
+      <w:tr>
+        <w:tblPrEx>
+          <w:tblBorders>
+            <w:top w:val="single" w:color="C8C8C8" w:themeColor="accent3" w:themeTint="99" w:sz="4" w:space="0"/>
+            <w:left w:val="single" w:color="C8C8C8" w:themeColor="accent3" w:themeTint="99" w:sz="4" w:space="0"/>
+            <w:bottom w:val="single" w:color="C8C8C8" w:themeColor="accent3" w:themeTint="99" w:sz="4" w:space="0"/>
+            <w:right w:val="single" w:color="C8C8C8" w:themeColor="accent3" w:themeTint="99" w:sz="4" w:space="0"/>
+            <w:insideH w:val="single" w:color="C8C8C8" w:themeColor="accent3" w:themeTint="99" w:sz="4" w:space="0"/>
+            <w:insideV w:val="single" w:color="C8C8C8" w:themeColor="accent3" w:themeTint="99" w:sz="4" w:space="0"/>
+          </w:tblBorders>
+          <w:tblLayout w:type="fixed"/>
+          <w:tblCellMar>
+            <w:top w:w="0" w:type="dxa"/>
+            <w:left w:w="108" w:type="dxa"/>
+            <w:bottom w:w="0" w:type="dxa"/>
+            <w:right w:w="108" w:type="dxa"/>
+          </w:tblCellMar>
+        </w:tblPrEx>
+        <w:tc>
+          <w:tcPr>
+            <w:tcW w:w="2074" w:type="dxa"/>
+            <w:tcBorders>
+              <w:top w:val="single" w:color="A5A5A5" w:themeColor="accent3" w:sz="4" w:space="0"/>
+              <w:left w:val="single" w:color="A5A5A5" w:themeColor="accent3" w:sz="4" w:space="0"/>
+              <w:bottom w:val="single" w:color="A5A5A5" w:themeColor="accent3" w:sz="4" w:space="0"/>
+              <w:right w:val="nil"/>
+              <w:insideH w:val="single" w:sz="4" w:space="0"/>
+              <w:insideV w:val="nil"/>
+            </w:tcBorders>
+            <w:shd w:val="clear" w:color="auto" w:fill="A5A5A5" w:themeFill="accent3"/>
+            <w:vAlign w:val="center"/>
+          </w:tcPr>
+          <w:p>
+            <w:pPr>
+              <w:pStyle w:val="10"/>
+              <w:ind w:firstLine="0" w:firstLineChars="0"/>
+              <w:jc w:val="center"/>
+              <w:rPr>
+                <w:b/>
+                <w:bCs/>
+                <w:color w:val="FFFFFF" w:themeColor="background1"/>
+                <w14:textFill>
+                  <w14:solidFill>
+                    <w14:schemeClr w14:val="bg1"/>
+                  </w14:solidFill>
+                </w14:textFill>
+              </w:rPr>
+            </w:pPr>
+            <w:r>
+              <w:rPr>
+                <w:rFonts w:hint="eastAsia"/>
+                <w:b/>
+                <w:bCs/>
+                <w:color w:val="FFFFFF" w:themeColor="background1"/>
+                <w14:textFill>
+                  <w14:solidFill>
+                    <w14:schemeClr w14:val="bg1"/>
+                  </w14:solidFill>
+                </w14:textFill>
+              </w:rPr>
+              <w:t>问题描述</w:t>
+            </w:r>
+          </w:p>
+        </w:tc>
+        <w:tc>
+          <w:tcPr>
+            <w:tcW w:w="2074" w:type="dxa"/>
+            <w:tcBorders>
+              <w:top w:val="single" w:color="A5A5A5" w:themeColor="accent3" w:sz="4" w:space="0"/>
+              <w:bottom w:val="single" w:color="A5A5A5" w:themeColor="accent3" w:sz="4" w:space="0"/>
+              <w:right w:val="nil"/>
+              <w:insideH w:val="single" w:sz="4" w:space="0"/>
+              <w:insideV w:val="nil"/>
+            </w:tcBorders>
+            <w:shd w:val="clear" w:color="auto" w:fill="A5A5A5" w:themeFill="accent3"/>
+            <w:vAlign w:val="center"/>
+          </w:tcPr>
+          <w:p>
+            <w:pPr>
+              <w:pStyle w:val="10"/>
+              <w:ind w:firstLine="0" w:firstLineChars="0"/>
+              <w:jc w:val="center"/>
+              <w:rPr>
+                <w:b/>
+                <w:bCs/>
+                <w:color w:val="FFFFFF" w:themeColor="background1"/>
+                <w14:textFill>
+                  <w14:solidFill>
+                    <w14:schemeClr w14:val="bg1"/>
+                  </w14:solidFill>
+                </w14:textFill>
+              </w:rPr>
+            </w:pPr>
+            <w:r>
+              <w:rPr>
+                <w:rFonts w:hint="eastAsia"/>
+                <w:b/>
+                <w:bCs/>
+                <w:color w:val="FFFFFF" w:themeColor="background1"/>
+                <w14:textFill>
+                  <w14:solidFill>
+                    <w14:schemeClr w14:val="bg1"/>
+                  </w14:solidFill>
+                </w14:textFill>
+              </w:rPr>
+              <w:t>问题级别</w:t>
+            </w:r>
+          </w:p>
+          <w:p>
+            <w:pPr>
+              <w:pStyle w:val="10"/>
+              <w:ind w:firstLine="0" w:firstLineChars="0"/>
+              <w:jc w:val="center"/>
+              <w:rPr>
+                <w:b/>
+                <w:bCs/>
+                <w:color w:val="FFFFFF" w:themeColor="background1"/>
+                <w14:textFill>
+                  <w14:solidFill>
+                    <w14:schemeClr w14:val="bg1"/>
+                  </w14:solidFill>
+                </w14:textFill>
+              </w:rPr>
+            </w:pPr>
+            <w:r>
+              <w:rPr>
+                <w:rFonts w:hint="eastAsia"/>
+                <w:b/>
+                <w:bCs/>
+                <w:color w:val="FFFFFF" w:themeColor="background1"/>
+                <w14:textFill>
+                  <w14:solidFill>
+                    <w14:schemeClr w14:val="bg1"/>
+                  </w14:solidFill>
+                </w14:textFill>
+              </w:rPr>
+              <w:t>（一般/紧急）</w:t>
+            </w:r>
+          </w:p>
+        </w:tc>
+        <w:tc>
+          <w:tcPr>
+            <w:tcW w:w="2074" w:type="dxa"/>
+            <w:tcBorders>
+              <w:top w:val="single" w:color="A5A5A5" w:themeColor="accent3" w:sz="4" w:space="0"/>
+              <w:bottom w:val="single" w:color="A5A5A5" w:themeColor="accent3" w:sz="4" w:space="0"/>
+              <w:right w:val="nil"/>
+              <w:insideH w:val="single" w:sz="4" w:space="0"/>
+              <w:insideV w:val="nil"/>
+            </w:tcBorders>
+            <w:shd w:val="clear" w:color="auto" w:fill="A5A5A5" w:themeFill="accent3"/>
+            <w:vAlign w:val="center"/>
+          </w:tcPr>
+          <w:p>
+            <w:pPr>
+              <w:pStyle w:val="10"/>
+              <w:ind w:firstLine="0" w:firstLineChars="0"/>
+              <w:jc w:val="center"/>
+              <w:rPr>
+                <w:b/>
+                <w:bCs/>
+                <w:color w:val="FFFFFF" w:themeColor="background1"/>
+                <w14:textFill>
+                  <w14:solidFill>
+                    <w14:schemeClr w14:val="bg1"/>
+                  </w14:solidFill>
+                </w14:textFill>
+              </w:rPr>
+            </w:pPr>
+            <w:r>
+              <w:rPr>
+                <w:rFonts w:hint="eastAsia"/>
+                <w:b/>
+                <w:bCs/>
+                <w:color w:val="FFFFFF" w:themeColor="background1"/>
+                <w14:textFill>
+                  <w14:solidFill>
+                    <w14:schemeClr w14:val="bg1"/>
+                  </w14:solidFill>
+                </w14:textFill>
+              </w:rPr>
+              <w:t>问题类型</w:t>
+            </w:r>
+          </w:p>
+          <w:p>
+            <w:pPr>
+              <w:pStyle w:val="10"/>
+              <w:ind w:firstLine="0" w:firstLineChars="0"/>
+              <w:jc w:val="center"/>
+              <w:rPr>
+                <w:b/>
+                <w:bCs/>
+                <w:color w:val="FFFFFF" w:themeColor="background1"/>
+                <w14:textFill>
+                  <w14:solidFill>
+                    <w14:schemeClr w14:val="bg1"/>
+                  </w14:solidFill>
+                </w14:textFill>
+              </w:rPr>
+            </w:pPr>
+            <w:r>
+              <w:rPr>
+                <w:rFonts w:hint="eastAsia"/>
+                <w:b/>
+                <w:bCs/>
+                <w:color w:val="FFFFFF" w:themeColor="background1"/>
+                <w14:textFill>
+                  <w14:solidFill>
+                    <w14:schemeClr w14:val="bg1"/>
+                  </w14:solidFill>
+                </w14:textFill>
+              </w:rPr>
+              <w:t>（进度/技术/资源）</w:t>
+            </w:r>
+          </w:p>
+        </w:tc>
+        <w:tc>
+          <w:tcPr>
+            <w:tcW w:w="2074" w:type="dxa"/>
+            <w:tcBorders>
+              <w:top w:val="single" w:color="A5A5A5" w:themeColor="accent3" w:sz="4" w:space="0"/>
+              <w:bottom w:val="single" w:color="A5A5A5" w:themeColor="accent3" w:sz="4" w:space="0"/>
+              <w:right w:val="single" w:color="A5A5A5" w:themeColor="accent3" w:sz="4" w:space="0"/>
+              <w:insideH w:val="single" w:sz="4" w:space="0"/>
+              <w:insideV w:val="nil"/>
+            </w:tcBorders>
+            <w:shd w:val="clear" w:color="auto" w:fill="A5A5A5" w:themeFill="accent3"/>
+            <w:vAlign w:val="center"/>
+          </w:tcPr>
+          <w:p>
+            <w:pPr>
+              <w:pStyle w:val="10"/>
+              <w:ind w:firstLine="0" w:firstLineChars="0"/>
+              <w:jc w:val="center"/>
+              <w:rPr>
+                <w:b/>
+                <w:bCs/>
+                <w:color w:val="FFFFFF" w:themeColor="background1"/>
+                <w14:textFill>
+                  <w14:solidFill>
+                    <w14:schemeClr w14:val="bg1"/>
+                  </w14:solidFill>
+                </w14:textFill>
+              </w:rPr>
+            </w:pPr>
+            <w:r>
+              <w:rPr>
+                <w:rFonts w:hint="eastAsia"/>
+                <w:b/>
+                <w:bCs/>
+                <w:color w:val="FFFFFF" w:themeColor="background1"/>
+                <w14:textFill>
+                  <w14:solidFill>
+                    <w14:schemeClr w14:val="bg1"/>
+                  </w14:solidFill>
+                </w14:textFill>
+              </w:rPr>
+              <w:t>解决方法</w:t>
+            </w:r>
+          </w:p>
+        </w:tc>
+      </w:tr>
+      <w:tr>
+        <w:tblPrEx>
+          <w:tblBorders>
+            <w:top w:val="single" w:color="C8C8C8" w:themeColor="accent3" w:themeTint="99" w:sz="4" w:space="0"/>
+            <w:left w:val="single" w:color="C8C8C8" w:themeColor="accent3" w:themeTint="99" w:sz="4" w:space="0"/>
+            <w:bottom w:val="single" w:color="C8C8C8" w:themeColor="accent3" w:themeTint="99" w:sz="4" w:space="0"/>
+            <w:right w:val="single" w:color="C8C8C8" w:themeColor="accent3" w:themeTint="99" w:sz="4" w:space="0"/>
+            <w:insideH w:val="single" w:color="C8C8C8" w:themeColor="accent3" w:themeTint="99" w:sz="4" w:space="0"/>
+            <w:insideV w:val="single" w:color="C8C8C8" w:themeColor="accent3" w:themeTint="99" w:sz="4" w:space="0"/>
+          </w:tblBorders>
+          <w:tblLayout w:type="fixed"/>
+          <w:tblCellMar>
+            <w:top w:w="0" w:type="dxa"/>
+            <w:left w:w="108" w:type="dxa"/>
+            <w:bottom w:w="0" w:type="dxa"/>
+            <w:right w:w="108" w:type="dxa"/>
+          </w:tblCellMar>
+        </w:tblPrEx>
+        <w:tc>
+          <w:tcPr>
+            <w:tcW w:w="2074" w:type="dxa"/>
+            <w:shd w:val="clear" w:color="auto" w:fill="ECECEC" w:themeFill="accent3" w:themeFillTint="33"/>
+            <w:vAlign w:val="center"/>
+          </w:tcPr>
+          <w:p>
+            <w:pPr>
+              <w:pStyle w:val="10"/>
+              <w:ind w:firstLine="0" w:firstLineChars="0"/>
+              <w:jc w:val="center"/>
+              <w:rPr>
+                <w:b w:val="0"/>
+                <w:bCs/>
+              </w:rPr>
+            </w:pPr>
+            <w:r>
+              <w:rPr>
+                <w:b w:val="0"/>
+                <w:bCs/>
+              </w:rPr>
+              <w:t>无</w:t>
+            </w:r>
+          </w:p>
+        </w:tc>
+        <w:tc>
+          <w:tcPr>
+            <w:tcW w:w="2074" w:type="dxa"/>
+            <w:shd w:val="clear" w:color="auto" w:fill="ECECEC" w:themeFill="accent3" w:themeFillTint="33"/>
+            <w:vAlign w:val="center"/>
+          </w:tcPr>
+          <w:p>
+            <w:pPr>
+              <w:pStyle w:val="10"/>
+              <w:ind w:firstLine="0" w:firstLineChars="0"/>
+              <w:jc w:val="center"/>
+            </w:pPr>
+          </w:p>
+        </w:tc>
+        <w:tc>
+          <w:tcPr>
+            <w:tcW w:w="2074" w:type="dxa"/>
+            <w:shd w:val="clear" w:color="auto" w:fill="ECECEC" w:themeFill="accent3" w:themeFillTint="33"/>
+            <w:vAlign w:val="center"/>
+          </w:tcPr>
+          <w:p>
+            <w:pPr>
+              <w:pStyle w:val="10"/>
+              <w:ind w:firstLine="0" w:firstLineChars="0"/>
+              <w:jc w:val="center"/>
+            </w:pPr>
+          </w:p>
+        </w:tc>
+        <w:tc>
+          <w:tcPr>
+            <w:tcW w:w="2074" w:type="dxa"/>
+            <w:shd w:val="clear" w:color="auto" w:fill="ECECEC" w:themeFill="accent3" w:themeFillTint="33"/>
+            <w:vAlign w:val="center"/>
+          </w:tcPr>
+          <w:p>
+            <w:pPr>
+              <w:pStyle w:val="10"/>
+              <w:ind w:firstLine="0" w:firstLineChars="0"/>
+              <w:jc w:val="center"/>
+            </w:pPr>
+          </w:p>
+        </w:tc>
+      </w:tr>
+    </w:tbl>
+    <w:p>
+      <w:pPr>
+        <w:rPr>
+          <w:rFonts w:hint="eastAsia"/>
+        </w:rPr>
+      </w:pPr>
+    </w:p>
+    <w:p>
+      <w:pPr>
+        <w:pStyle w:val="10"/>
+        <w:ind w:left="0" w:leftChars="0" w:firstLine="0" w:firstLineChars="0"/>
         <w:rPr>
           <w:rFonts w:hint="eastAsia"/>
         </w:rPr>
@@ -2138,7 +5493,7 @@
     <w:lsdException w:qFormat="1" w:unhideWhenUsed="0" w:uiPriority="10" w:semiHidden="0" w:name="Title"/>
     <w:lsdException w:uiPriority="99" w:name="Closing"/>
     <w:lsdException w:uiPriority="99" w:name="Signature"/>
-    <w:lsdException w:uiPriority="1" w:name="Default Paragraph Font"/>
+    <w:lsdException w:uiPriority="1" w:semiHidden="0" w:name="Default Paragraph Font"/>
     <w:lsdException w:uiPriority="99" w:name="Body Text"/>
     <w:lsdException w:uiPriority="99" w:name="Body Text Indent"/>
     <w:lsdException w:uiPriority="99" w:name="List Continue"/>
@@ -2176,7 +5531,7 @@
     <w:lsdException w:uiPriority="99" w:name="HTML Sample"/>
     <w:lsdException w:uiPriority="99" w:name="HTML Typewriter"/>
     <w:lsdException w:uiPriority="99" w:name="HTML Variable"/>
-    <w:lsdException w:uiPriority="99" w:name="Normal Table"/>
+    <w:lsdException w:uiPriority="99" w:semiHidden="0" w:name="Normal Table"/>
     <w:lsdException w:uiPriority="99" w:name="annotation subject"/>
     <w:lsdException w:uiPriority="99" w:name="Table Simple 1"/>
     <w:lsdException w:uiPriority="99" w:name="Table Simple 2"/>
@@ -2342,7 +5697,7 @@
     <w:name w:val="heading 1"/>
     <w:basedOn w:val="1"/>
     <w:next w:val="1"/>
-    <w:link w:val="7"/>
+    <w:link w:val="8"/>
     <w:qFormat/>
     <w:uiPriority w:val="9"/>
     <w:pPr>
@@ -2363,7 +5718,7 @@
     <w:name w:val="heading 2"/>
     <w:basedOn w:val="1"/>
     <w:next w:val="1"/>
-    <w:link w:val="8"/>
+    <w:link w:val="9"/>
     <w:unhideWhenUsed/>
     <w:qFormat/>
     <w:uiPriority w:val="9"/>
@@ -2381,12 +5736,12 @@
       <w:szCs w:val="32"/>
     </w:rPr>
   </w:style>
-  <w:style w:type="character" w:default="1" w:styleId="4">
+  <w:style w:type="character" w:default="1" w:styleId="5">
     <w:name w:val="Default Paragraph Font"/>
     <w:unhideWhenUsed/>
     <w:uiPriority w:val="1"/>
   </w:style>
-  <w:style w:type="table" w:default="1" w:styleId="5">
+  <w:style w:type="table" w:default="1" w:styleId="6">
     <w:name w:val="Normal Table"/>
     <w:unhideWhenUsed/>
     <w:uiPriority w:val="99"/>
@@ -2400,9 +5755,28 @@
       </w:tblCellMar>
     </w:tblPr>
   </w:style>
-  <w:style w:type="table" w:styleId="6">
+  <w:style w:type="paragraph" w:styleId="4">
+    <w:name w:val="Body Text"/>
+    <w:basedOn w:val="1"/>
+    <w:unhideWhenUsed/>
+    <w:uiPriority w:val="99"/>
+    <w:pPr>
+      <w:widowControl/>
+      <w:spacing w:after="220" w:line="180" w:lineRule="atLeast"/>
+      <w:ind w:left="835" w:right="835"/>
+    </w:pPr>
+    <w:rPr>
+      <w:rFonts w:ascii="Arial" w:hAnsi="Arial" w:eastAsia="宋体" w:cs="Times New Roman"/>
+      <w:spacing w:val="-5"/>
+      <w:kern w:val="0"/>
+      <w:sz w:val="20"/>
+      <w:szCs w:val="20"/>
+      <w:lang w:eastAsia="en-US"/>
+    </w:rPr>
+  </w:style>
+  <w:style w:type="table" w:styleId="7">
     <w:name w:val="Table Grid"/>
-    <w:basedOn w:val="5"/>
+    <w:basedOn w:val="6"/>
     <w:uiPriority w:val="39"/>
     <w:tblPr>
       <w:tblBorders>
@@ -2416,9 +5790,9 @@
       <w:tblLayout w:type="fixed"/>
     </w:tblPr>
   </w:style>
-  <w:style w:type="character" w:customStyle="1" w:styleId="7">
+  <w:style w:type="character" w:customStyle="1" w:styleId="8">
     <w:name w:val="标题 1 Char"/>
-    <w:basedOn w:val="4"/>
+    <w:basedOn w:val="5"/>
     <w:link w:val="2"/>
     <w:uiPriority w:val="9"/>
     <w:rPr>
@@ -2429,9 +5803,9 @@
       <w:szCs w:val="44"/>
     </w:rPr>
   </w:style>
-  <w:style w:type="character" w:customStyle="1" w:styleId="8">
+  <w:style w:type="character" w:customStyle="1" w:styleId="9">
     <w:name w:val="标题 2 Char"/>
-    <w:basedOn w:val="4"/>
+    <w:basedOn w:val="5"/>
     <w:link w:val="3"/>
     <w:qFormat/>
     <w:uiPriority w:val="9"/>
@@ -2443,7 +5817,7 @@
       <w:szCs w:val="32"/>
     </w:rPr>
   </w:style>
-  <w:style w:type="paragraph" w:customStyle="1" w:styleId="9">
+  <w:style w:type="paragraph" w:customStyle="1" w:styleId="10">
     <w:name w:val="List Paragraph"/>
     <w:basedOn w:val="1"/>
     <w:qFormat/>
@@ -2452,9 +5826,9 @@
       <w:ind w:firstLine="420" w:firstLineChars="200"/>
     </w:pPr>
   </w:style>
-  <w:style w:type="table" w:customStyle="1" w:styleId="10">
+  <w:style w:type="table" w:customStyle="1" w:styleId="11">
     <w:name w:val="Grid Table 5 Dark Accent 3"/>
-    <w:basedOn w:val="5"/>
+    <w:basedOn w:val="6"/>
     <w:uiPriority w:val="50"/>
     <w:tblPr>
       <w:tblBorders>
@@ -2585,9 +5959,9 @@
       </w:tcPr>
     </w:tblStylePr>
   </w:style>
-  <w:style w:type="table" w:customStyle="1" w:styleId="11">
+  <w:style w:type="table" w:customStyle="1" w:styleId="12">
     <w:name w:val="Grid Table 4 Accent 3"/>
-    <w:basedOn w:val="5"/>
+    <w:basedOn w:val="6"/>
     <w:uiPriority w:val="49"/>
     <w:tblPr>
       <w:tblBorders>

</xml_diff>